<commit_message>
Back form 3 completo
</commit_message>
<xml_diff>
--- a/Contrato_Cesion_Derechos_1.docx
+++ b/Contrato_Cesion_Derechos_1.docx
@@ -5,7 +5,7 @@
     <w:p>
       <w:pPr>
         <w:shd w:val="clear" w:color="auto" w:fill="FFFFFF"/>
-        <w:spacing w:after="0" w:line="240" w:lineRule="auto"/>
+        <w:spacing w:after="0"/>
         <w:jc w:val="center"/>
         <w:rPr>
           <w:rFonts w:ascii="Century Gothic" w:hAnsi="Century Gothic" w:cstheme="majorHAnsi"/>
@@ -15,7 +15,6 @@
           <w:szCs w:val="20"/>
         </w:rPr>
       </w:pPr>
-      <w:bookmarkStart w:id="0" w:name="_Hlk101451831"/>
       <w:r>
         <w:rPr>
           <w:rFonts w:ascii="Century Gothic" w:hAnsi="Century Gothic" w:cstheme="majorHAnsi"/>
@@ -24,9 +23,14 @@
           <w:sz w:val="20"/>
           <w:szCs w:val="20"/>
         </w:rPr>
-        <w:t xml:space="preserve">CONTRATO DE CESIÓN DE DERECHOS </w:t>
-      </w:r>
-      <w:r>
+        <w:t>CONTRATO DE CESIÓN DE DERECHOS PATRIMONIALES DE LA OBRA</w:t>
+      </w:r>
+    </w:p>
+    <w:p>
+      <w:pPr>
+        <w:shd w:val="clear" w:color="auto" w:fill="FFFFFF"/>
+        <w:spacing w:after="0"/>
+        <w:jc w:val="center"/>
         <w:rPr>
           <w:rFonts w:ascii="Century Gothic" w:hAnsi="Century Gothic" w:cstheme="majorHAnsi"/>
           <w:b/>
@@ -34,8 +38,7 @@
           <w:sz w:val="20"/>
           <w:szCs w:val="20"/>
         </w:rPr>
-        <w:t xml:space="preserve">PATRIMONIALES </w:t>
-      </w:r>
+      </w:pPr>
       <w:r>
         <w:rPr>
           <w:rFonts w:ascii="Century Gothic" w:hAnsi="Century Gothic" w:cstheme="majorHAnsi"/>
@@ -44,24 +47,20 @@
           <w:sz w:val="20"/>
           <w:szCs w:val="20"/>
         </w:rPr>
-        <w:t>DE LA OBRA</w:t>
-      </w:r>
-    </w:p>
-    <w:bookmarkEnd w:id="0"/>
-    <w:p>
-      <w:pPr>
-        <w:shd w:val="clear" w:color="auto" w:fill="FFFFFF"/>
-        <w:spacing w:after="0" w:line="240" w:lineRule="auto"/>
-        <w:jc w:val="center"/>
+        <w:t xml:space="preserve">“undefined</w:t>
+      </w:r>
+      <w:proofErr w:type="spellStart"/>
+      <w:r>
         <w:rPr>
           <w:rFonts w:ascii="Century Gothic" w:hAnsi="Century Gothic" w:cstheme="majorHAnsi"/>
           <w:b/>
           <w:bCs/>
           <w:sz w:val="20"/>
           <w:szCs w:val="20"/>
-          <w:shd w:val="clear" w:color="auto" w:fill="FAFAFA"/>
-        </w:rPr>
-      </w:pPr>
+        </w:rPr>
+        <w:t/>
+      </w:r>
+      <w:proofErr w:type="spellEnd"/>
       <w:r>
         <w:rPr>
           <w:rFonts w:ascii="Century Gothic" w:hAnsi="Century Gothic" w:cstheme="majorHAnsi"/>
@@ -70,252 +69,7 @@
           <w:sz w:val="20"/>
           <w:szCs w:val="20"/>
         </w:rPr>
-        <w:t>“</w:t>
-      </w:r>
-      <w:r>
-        <w:rPr>
-          <w:rFonts w:ascii="Century Gothic" w:hAnsi="Century Gothic" w:cstheme="majorHAnsi"/>
-          <w:b/>
-          <w:bCs/>
-          <w:sz w:val="20"/>
-          <w:szCs w:val="20"/>
-        </w:rPr>
-        <w:t xml:space="preserve">undefined</w:t>
-      </w:r>
-      <w:r>
-        <w:rPr>
-          <w:rFonts w:ascii="Century Gothic" w:hAnsi="Century Gothic" w:cstheme="majorHAnsi"/>
-          <w:b/>
-          <w:bCs/>
-          <w:sz w:val="20"/>
-          <w:szCs w:val="20"/>
-        </w:rPr>
-        <w:t>”</w:t>
-      </w:r>
-    </w:p>
-    <w:p>
-      <w:pPr>
-        <w:spacing w:after="0" w:line="240" w:lineRule="auto"/>
-        <w:jc w:val="center"/>
-        <w:rPr>
-          <w:rFonts w:ascii="Century Gothic" w:hAnsi="Century Gothic" w:cstheme="majorHAnsi"/>
-          <w:color w:val="FF0000"/>
-          <w:sz w:val="20"/>
-          <w:szCs w:val="20"/>
-        </w:rPr>
-      </w:pPr>
-    </w:p>
-    <w:p>
-      <w:pPr>
-        <w:jc w:val="both"/>
-        <w:rPr>
-          <w:rFonts w:ascii="Century Gothic" w:hAnsi="Century Gothic" w:cstheme="majorHAnsi"/>
-          <w:sz w:val="20"/>
-          <w:szCs w:val="20"/>
-        </w:rPr>
-      </w:pPr>
-      <w:r>
-        <w:rPr>
-          <w:rFonts w:ascii="Century Gothic" w:hAnsi="Century Gothic" w:cstheme="majorHAnsi"/>
-          <w:sz w:val="20"/>
-          <w:szCs w:val="20"/>
-        </w:rPr>
-        <w:t xml:space="preserve">En la ciudad de Ambato, </w:t>
-      </w:r>
-      <w:bookmarkStart w:id="1" w:name="_Hlk153289675"/>
-      <w:r>
-        <w:rPr>
-          <w:rFonts w:ascii="Century Gothic" w:hAnsi="Century Gothic" w:cstheme="majorHAnsi"/>
-          <w:sz w:val="20"/>
-          <w:szCs w:val="20"/>
-        </w:rPr>
-        <w:t>al</w:t>
-      </w:r>
-      <w:bookmarkEnd w:id="1"/>
-      <w:r>
-        <w:rPr>
-          <w:rFonts w:ascii="Century Gothic" w:hAnsi="Century Gothic" w:cstheme="majorHAnsi"/>
-          <w:sz w:val="20"/>
-          <w:szCs w:val="20"/>
-        </w:rPr>
-        <w:t xml:space="preserve"> undefined</w:t>
-      </w:r>
-      <w:r>
-        <w:rPr>
-          <w:rFonts w:ascii="Century Gothic" w:hAnsi="Century Gothic" w:cstheme="majorHAnsi"/>
-          <w:sz w:val="20"/>
-          <w:szCs w:val="20"/>
-        </w:rPr>
-        <w:t xml:space="preserve"> de </w:t>
-      </w:r>
-      <w:r>
-        <w:rPr>
-          <w:rFonts w:ascii="Century Gothic" w:hAnsi="Century Gothic" w:cstheme="majorHAnsi"/>
-          <w:sz w:val="20"/>
-          <w:szCs w:val="20"/>
-        </w:rPr>
-        <w:t xml:space="preserve">undefined</w:t>
-      </w:r>
-      <w:r>
-        <w:rPr>
-          <w:rFonts w:ascii="Century Gothic" w:hAnsi="Century Gothic" w:cstheme="majorHAnsi"/>
-          <w:sz w:val="20"/>
-          <w:szCs w:val="20"/>
-        </w:rPr>
-        <w:t xml:space="preserve"> de</w:t>
-      </w:r>
-      <w:r>
-        <w:rPr>
-          <w:rFonts w:ascii="Century Gothic" w:hAnsi="Century Gothic" w:cstheme="majorHAnsi"/>
-          <w:sz w:val="20"/>
-          <w:szCs w:val="20"/>
-        </w:rPr>
-        <w:t xml:space="preserve"> undefined</w:t>
-      </w:r>
-      <w:proofErr w:type="gramStart"/>
-      <w:r>
-        <w:rPr>
-          <w:rFonts w:ascii="Century Gothic" w:hAnsi="Century Gothic" w:cstheme="majorHAnsi"/>
-          <w:sz w:val="20"/>
-          <w:szCs w:val="20"/>
-        </w:rPr>
-        <w:t/>
-      </w:r>
-      <w:proofErr w:type="gramEnd"/>
-      <w:r>
-        <w:rPr>
-          <w:rFonts w:ascii="Century Gothic" w:hAnsi="Century Gothic" w:cstheme="majorHAnsi"/>
-          <w:sz w:val="20"/>
-          <w:szCs w:val="20"/>
-        </w:rPr>
-        <w:t xml:space="preserve">, </w:t>
-      </w:r>
-      <w:r>
-        <w:rPr>
-          <w:rFonts w:ascii="Century Gothic" w:hAnsi="Century Gothic" w:cstheme="majorHAnsi"/>
-          <w:sz w:val="20"/>
-          <w:szCs w:val="20"/>
-        </w:rPr>
-        <w:t xml:space="preserve">por una parte y por sus propios y personales derechos, en calidad de CEDENTE, </w:t>
-      </w:r>
-      <w:r>
-        <w:rPr>
-          <w:rFonts w:ascii="Century Gothic" w:hAnsi="Century Gothic" w:cstheme="majorHAnsi"/>
-          <w:sz w:val="20"/>
-          <w:szCs w:val="20"/>
-        </w:rPr>
-        <w:t>l</w:t>
-      </w:r>
-      <w:r>
-        <w:rPr>
-          <w:rFonts w:ascii="Century Gothic" w:hAnsi="Century Gothic" w:cstheme="majorHAnsi"/>
-          <w:sz w:val="20"/>
-          <w:szCs w:val="20"/>
-        </w:rPr>
-        <w:t xml:space="preserve">os señores </w:t>
-      </w:r>
-      <w:r>
-        <w:rPr>
-          <w:rFonts w:ascii="Century Gothic" w:hAnsi="Century Gothic" w:cstheme="majorHAnsi"/>
-          <w:sz w:val="20"/>
-          <w:szCs w:val="20"/>
-        </w:rPr>
-        <w:t>autor</w:t>
-      </w:r>
-      <w:r>
-        <w:rPr>
-          <w:rFonts w:ascii="Century Gothic" w:hAnsi="Century Gothic" w:cstheme="majorHAnsi"/>
-          <w:sz w:val="20"/>
-          <w:szCs w:val="20"/>
-        </w:rPr>
-        <w:t>es</w:t>
-      </w:r>
-      <w:r>
-        <w:rPr>
-          <w:rFonts w:ascii="Century Gothic" w:hAnsi="Century Gothic" w:cstheme="majorHAnsi"/>
-          <w:sz w:val="20"/>
-          <w:szCs w:val="20"/>
-        </w:rPr>
-        <w:t xml:space="preserve">:  </w:t>
-      </w:r>
-    </w:p>
-    <w:p>
-      <w:pPr>
-        <w:spacing w:after="160"/>
-        <w:jc w:val="both"/>
-        <w:rPr>
-          <w:rFonts w:ascii="Century Gothic" w:hAnsi="Century Gothic" w:cstheme="majorHAnsi"/>
-          <w:sz w:val="20"/>
-          <w:szCs w:val="20"/>
-        </w:rPr>
-      </w:pPr>
-      <w:r>
-        <w:rPr>
-          <w:rFonts w:ascii="Century Gothic" w:hAnsi="Century Gothic" w:cstheme="majorHAnsi"/>
-          <w:sz w:val="20"/>
-          <w:szCs w:val="20"/>
-        </w:rPr>
-        <w:t xml:space="preserve">y, por otra parte, en calidad de CESIONARIA, la UNIVERSIDAD TÉCNICA DE </w:t>
-      </w:r>
-      <w:r>
-        <w:rPr>
-          <w:rFonts w:ascii="Century Gothic" w:hAnsi="Century Gothic" w:cstheme="majorHAnsi"/>
-          <w:sz w:val="20"/>
-          <w:szCs w:val="20"/>
-        </w:rPr>
-        <w:t>AMBATO</w:t>
-      </w:r>
-      <w:r>
-        <w:rPr>
-          <w:rFonts w:ascii="Century Gothic" w:hAnsi="Century Gothic" w:cstheme="majorHAnsi"/>
-          <w:sz w:val="20"/>
-          <w:szCs w:val="20"/>
-        </w:rPr>
-        <w:t xml:space="preserve">, legalmente representada por el </w:t>
-      </w:r>
-      <w:r>
-        <w:rPr>
-          <w:rFonts w:ascii="Century Gothic" w:hAnsi="Century Gothic" w:cstheme="majorHAnsi"/>
-          <w:sz w:val="20"/>
-          <w:szCs w:val="20"/>
-        </w:rPr>
-        <w:t xml:space="preserve">undefined</w:t>
-      </w:r>
-      <w:proofErr w:type="spellStart"/>
-      <w:proofErr w:type="gramStart"/>
-      <w:r>
-        <w:rPr>
-          <w:rFonts w:ascii="Century Gothic" w:hAnsi="Century Gothic" w:cstheme="majorHAnsi"/>
-          <w:sz w:val="20"/>
-          <w:szCs w:val="20"/>
-        </w:rPr>
-        <w:t/>
-      </w:r>
-      <w:r>
-        <w:rPr>
-          <w:rFonts w:ascii="Century Gothic" w:hAnsi="Century Gothic" w:cstheme="majorHAnsi"/>
-          <w:sz w:val="20"/>
-          <w:szCs w:val="20"/>
-        </w:rPr>
-        <w:t/>
-      </w:r>
-      <w:proofErr w:type="spellEnd"/>
-      <w:proofErr w:type="gramEnd"/>
-      <w:r>
-        <w:rPr>
-          <w:rFonts w:ascii="Century Gothic" w:hAnsi="Century Gothic" w:cstheme="majorHAnsi"/>
-          <w:sz w:val="20"/>
-          <w:szCs w:val="20"/>
-        </w:rPr>
-        <w:t/>
-      </w:r>
-      <w:r>
-        <w:rPr>
-          <w:rFonts w:ascii="Century Gothic" w:hAnsi="Century Gothic" w:cstheme="majorHAnsi"/>
-          <w:sz w:val="20"/>
-          <w:szCs w:val="20"/>
-        </w:rPr>
-        <w:t>, en su calidad de Rector de la Institución, conforme lo acreditan los documentos que se agregan como habilitantes. Quienes suscriben este documento son ecuatorianos, domiciliados en la ciudad de Ambato, mayores de edad y legalmente capaces para contratar y obligarse.</w:t>
+        <w:t xml:space="preserve">”</w:t>
       </w:r>
     </w:p>
     <w:p>
@@ -325,85 +79,145 @@
         <w:jc w:val="both"/>
         <w:rPr>
           <w:rFonts w:ascii="Century Gothic" w:hAnsi="Century Gothic" w:cstheme="majorHAnsi"/>
-          <w:sz w:val="20"/>
-          <w:szCs w:val="20"/>
-        </w:rPr>
-      </w:pPr>
-      <w:r>
-        <w:rPr>
-          <w:rFonts w:ascii="Century Gothic" w:hAnsi="Century Gothic" w:cstheme="majorHAnsi"/>
-          <w:sz w:val="20"/>
-          <w:szCs w:val="20"/>
-        </w:rPr>
-        <w:t xml:space="preserve">Los comparecientes, en las calidades antes invocadas, tienen a bien suscribir, como en efecto lo hacen a través de este único acto, un contrato de cesión de derechos patrimoniales </w:t>
-      </w:r>
-      <w:bookmarkStart w:id="2" w:name="_Hlk101451714"/>
-      <w:bookmarkStart w:id="3" w:name="_Hlk101451868"/>
-      <w:r>
-        <w:rPr>
-          <w:rFonts w:ascii="Century Gothic" w:hAnsi="Century Gothic" w:cstheme="majorHAnsi"/>
-          <w:sz w:val="20"/>
-          <w:szCs w:val="20"/>
-        </w:rPr>
-        <w:t xml:space="preserve">de </w:t>
-      </w:r>
-      <w:r>
-        <w:rPr>
-          <w:rFonts w:ascii="Century Gothic" w:hAnsi="Century Gothic" w:cstheme="majorHAnsi"/>
-          <w:sz w:val="20"/>
-          <w:szCs w:val="20"/>
-        </w:rPr>
-        <w:t xml:space="preserve">la obra </w:t>
-      </w:r>
-      <w:bookmarkEnd w:id="2"/>
-      <w:bookmarkEnd w:id="3"/>
-      <w:r>
-        <w:rPr>
-          <w:rFonts w:ascii="Century Gothic" w:hAnsi="Century Gothic" w:cstheme="majorHAnsi"/>
           <w:b/>
           <w:bCs/>
           <w:sz w:val="20"/>
           <w:szCs w:val="20"/>
         </w:rPr>
-        <w:t>“</w:t>
-      </w:r>
-      <w:r>
-        <w:rPr>
-          <w:rFonts w:ascii="Century Gothic" w:hAnsi="Century Gothic" w:cstheme="majorHAnsi"/>
-          <w:b/>
-          <w:bCs/>
-          <w:sz w:val="20"/>
-          <w:szCs w:val="20"/>
-        </w:rPr>
-        <w:t xml:space="preserve">undefined</w:t>
-      </w:r>
-      <w:r>
-        <w:rPr>
-          <w:rFonts w:ascii="Century Gothic" w:hAnsi="Century Gothic" w:cstheme="majorHAnsi"/>
-          <w:b/>
-          <w:bCs/>
-          <w:sz w:val="20"/>
-          <w:szCs w:val="20"/>
-        </w:rPr>
-        <w:t>”</w:t>
-      </w:r>
-      <w:r>
-        <w:rPr>
-          <w:rFonts w:ascii="Century Gothic" w:hAnsi="Century Gothic" w:cstheme="majorHAnsi"/>
-          <w:b/>
-          <w:bCs/>
-          <w:sz w:val="20"/>
-          <w:szCs w:val="20"/>
-        </w:rPr>
-        <w:t>,</w:t>
-      </w:r>
-      <w:r>
-        <w:rPr>
-          <w:rFonts w:ascii="Century Gothic" w:hAnsi="Century Gothic" w:cstheme="majorHAnsi"/>
-          <w:sz w:val="20"/>
-          <w:szCs w:val="20"/>
-        </w:rPr>
-        <w:t xml:space="preserve"> de conformidad con los antecedentes y estipulaciones que constan a continuación:</w:t>
+      </w:pPr>
+    </w:p>
+    <w:p>
+      <w:pPr>
+        <w:shd w:val="clear" w:color="auto" w:fill="FFFFFF"/>
+        <w:spacing w:after="0"/>
+        <w:jc w:val="both"/>
+        <w:rPr>
+          <w:rFonts w:ascii="Century Gothic" w:hAnsi="Century Gothic" w:cstheme="majorHAnsi"/>
+          <w:sz w:val="20"/>
+          <w:szCs w:val="20"/>
+        </w:rPr>
+      </w:pPr>
+      <w:r>
+        <w:rPr>
+          <w:rFonts w:ascii="Century Gothic" w:hAnsi="Century Gothic" w:cstheme="majorHAnsi"/>
+          <w:sz w:val="20"/>
+          <w:szCs w:val="20"/>
+        </w:rPr>
+        <w:t xml:space="preserve">En la ciudad de Ambato, al undefined</w:t>
+      </w:r>
+      <w:proofErr w:type="spellStart"/>
+      <w:r>
+        <w:rPr>
+          <w:rFonts w:ascii="Century Gothic" w:hAnsi="Century Gothic" w:cstheme="majorHAnsi"/>
+          <w:sz w:val="20"/>
+          <w:szCs w:val="20"/>
+        </w:rPr>
+        <w:t/>
+      </w:r>
+      <w:proofErr w:type="spellEnd"/>
+      <w:r>
+        <w:rPr>
+          <w:rFonts w:ascii="Century Gothic" w:hAnsi="Century Gothic" w:cstheme="majorHAnsi"/>
+          <w:sz w:val="20"/>
+          <w:szCs w:val="20"/>
+        </w:rPr>
+        <w:t xml:space="preserve"> de undefined</w:t>
+      </w:r>
+      <w:proofErr w:type="spellStart"/>
+      <w:r>
+        <w:rPr>
+          <w:rFonts w:ascii="Century Gothic" w:hAnsi="Century Gothic" w:cstheme="majorHAnsi"/>
+          <w:sz w:val="20"/>
+          <w:szCs w:val="20"/>
+        </w:rPr>
+        <w:t/>
+      </w:r>
+      <w:proofErr w:type="spellEnd"/>
+      <w:r>
+        <w:rPr>
+          <w:rFonts w:ascii="Century Gothic" w:hAnsi="Century Gothic" w:cstheme="majorHAnsi"/>
+          <w:sz w:val="20"/>
+          <w:szCs w:val="20"/>
+        </w:rPr>
+        <w:t xml:space="preserve"> de undefined</w:t>
+      </w:r>
+      <w:proofErr w:type="spellStart"/>
+      <w:proofErr w:type="gramStart"/>
+      <w:r>
+        <w:rPr>
+          <w:rFonts w:ascii="Century Gothic" w:hAnsi="Century Gothic" w:cstheme="majorHAnsi"/>
+          <w:sz w:val="20"/>
+          <w:szCs w:val="20"/>
+        </w:rPr>
+        <w:t/>
+      </w:r>
+      <w:proofErr w:type="spellEnd"/>
+      <w:proofErr w:type="gramEnd"/>
+      <w:r>
+        <w:rPr>
+          <w:rFonts w:ascii="Century Gothic" w:hAnsi="Century Gothic" w:cstheme="majorHAnsi"/>
+          <w:sz w:val="20"/>
+          <w:szCs w:val="20"/>
+        </w:rPr>
+        <w:t xml:space="preserve">, por una parte y por sus propios y personales derechos, en calidad de CEDENTE, los señores autores:  </w:t>
+      </w:r>
+    </w:p>
+    <w:p>
+      <w:pPr>
+        <w:shd w:val="clear" w:color="auto" w:fill="FFFFFF"/>
+        <w:spacing w:after="0"/>
+        <w:jc w:val="both"/>
+        <w:rPr>
+          <w:rFonts w:ascii="Century Gothic" w:hAnsi="Century Gothic" w:cstheme="majorHAnsi"/>
+          <w:sz w:val="20"/>
+          <w:szCs w:val="20"/>
+        </w:rPr>
+      </w:pPr>
+      <w:r>
+        <w:rPr>
+          <w:rFonts w:ascii="Century Gothic" w:hAnsi="Century Gothic" w:cstheme="majorHAnsi"/>
+          <w:sz w:val="20"/>
+          <w:szCs w:val="20"/>
+        </w:rPr>
+        <w:t xml:space="preserve">y, por otra parte, en calidad de CESIONARIA, la UNIVERSIDAD TÉCNICA DE AMBATO, legalmente representada por el undefined, en su calidad de Rector de la Institución, conforme lo acreditan los documentos que se agregan como habilitantes. Quienes suscriben este documento son ecuatorianos, domiciliados en la ciudad de Ambato, mayores de edad y legalmente capaces para contratar y obligarse.</w:t>
+      </w:r>
+    </w:p>
+    <w:p>
+      <w:pPr>
+        <w:shd w:val="clear" w:color="auto" w:fill="FFFFFF"/>
+        <w:spacing w:after="0"/>
+        <w:jc w:val="both"/>
+        <w:rPr>
+          <w:rFonts w:ascii="Century Gothic" w:hAnsi="Century Gothic" w:cstheme="majorHAnsi"/>
+          <w:sz w:val="20"/>
+          <w:szCs w:val="20"/>
+        </w:rPr>
+      </w:pPr>
+      <w:r>
+        <w:rPr>
+          <w:rFonts w:ascii="Century Gothic" w:hAnsi="Century Gothic" w:cstheme="majorHAnsi"/>
+          <w:sz w:val="20"/>
+          <w:szCs w:val="20"/>
+        </w:rPr>
+        <w:t xml:space="preserve">Los comparecientes, en las calidades antes invocadas, tienen a bien suscribir, como en efecto lo hacen a través de este único acto, un contrato de cesión de derechos patrimoniales de la obra “undefined</w:t>
+      </w:r>
+      <w:proofErr w:type="spellStart"/>
+      <w:r>
+        <w:rPr>
+          <w:rFonts w:ascii="Century Gothic" w:hAnsi="Century Gothic" w:cstheme="majorHAnsi"/>
+          <w:sz w:val="20"/>
+          <w:szCs w:val="20"/>
+        </w:rPr>
+        <w:t/>
+      </w:r>
+      <w:proofErr w:type="spellEnd"/>
+      <w:r>
+        <w:rPr>
+          <w:rFonts w:ascii="Century Gothic" w:hAnsi="Century Gothic" w:cstheme="majorHAnsi"/>
+          <w:sz w:val="20"/>
+          <w:szCs w:val="20"/>
+        </w:rPr>
+        <w:t xml:space="preserve">”, de conformidad con los antecedentes y estipulaciones que constan a continuación:</w:t>
       </w:r>
     </w:p>
     <w:p>
@@ -529,16 +343,7 @@
           <w:sz w:val="20"/>
           <w:szCs w:val="20"/>
         </w:rPr>
-        <w:t xml:space="preserve">El artículo 115 ibidem, reconoce la titularidad de las obras creadas bajo relación de dependencia laboral o por encargo corresponderá al autor y en el caso de que el autor ceda sus derechos, conservará la facultad de explotar las obras en forma distinta </w:t>
-      </w:r>
-      <w:r>
-        <w:rPr>
-          <w:rFonts w:ascii="Century Gothic" w:hAnsi="Century Gothic" w:cstheme="majorHAnsi"/>
-          <w:sz w:val="20"/>
-          <w:szCs w:val="20"/>
-        </w:rPr>
-        <w:lastRenderedPageBreak/>
-        <w:t>a la contemplada en el contrato, siempre que lo haga de buena fe y no perjudique injustificadamente la explotación normal que realice el empleador o comitente.</w:t>
+        <w:t>El artículo 115 ibidem, reconoce la titularidad de las obras creadas bajo relación de dependencia laboral o por encargo corresponderá al autor y en el caso de que el autor ceda sus derechos, conservará la facultad de explotar las obras en forma distinta a la contemplada en el contrato, siempre que lo haga de buena fe y no perjudique injustificadamente la explotación normal que realice el empleador o comitente.</w:t>
       </w:r>
     </w:p>
     <w:p>
@@ -561,6 +366,7 @@
           <w:sz w:val="20"/>
           <w:szCs w:val="20"/>
         </w:rPr>
+        <w:lastRenderedPageBreak/>
         <w:t>Cuarto. -</w:t>
       </w:r>
       <w:r>
@@ -1092,27 +898,7 @@
           <w:sz w:val="20"/>
           <w:szCs w:val="20"/>
         </w:rPr>
-        <w:t xml:space="preserve">Primero. </w:t>
-      </w:r>
-      <w:proofErr w:type="gramStart"/>
-      <w:r>
-        <w:rPr>
-          <w:rFonts w:ascii="Century Gothic" w:hAnsi="Century Gothic" w:cstheme="majorHAnsi"/>
-          <w:b/>
-          <w:sz w:val="20"/>
-          <w:szCs w:val="20"/>
-        </w:rPr>
-        <w:t>-</w:t>
-      </w:r>
-      <w:proofErr w:type="gramEnd"/>
-      <w:r>
-        <w:rPr>
-          <w:rFonts w:ascii="Century Gothic" w:hAnsi="Century Gothic" w:cstheme="majorHAnsi"/>
-          <w:b/>
-          <w:sz w:val="20"/>
-          <w:szCs w:val="20"/>
-        </w:rPr>
-        <w:t xml:space="preserve">  Cesión de </w:t>
+        <w:t xml:space="preserve">Primero. -  Cesión de </w:t>
       </w:r>
       <w:r>
         <w:rPr>
@@ -1405,40 +1191,48 @@
           <w:sz w:val="20"/>
           <w:szCs w:val="20"/>
         </w:rPr>
+        <w:t xml:space="preserve">Segundo. - Aceptación. - </w:t>
+      </w:r>
+      <w:r>
+        <w:rPr>
+          <w:rFonts w:ascii="Century Gothic" w:hAnsi="Century Gothic" w:cstheme="majorHAnsi"/>
+          <w:sz w:val="20"/>
+          <w:szCs w:val="20"/>
+        </w:rPr>
+        <w:t xml:space="preserve">La Universidad Técnica de Ambato en calidad de CESIONARIA, a través de su representante legal, el </w:t>
+      </w:r>
+      <w:r>
+        <w:rPr>
+          <w:rFonts w:ascii="Century Gothic" w:hAnsi="Century Gothic" w:cstheme="majorHAnsi"/>
+          <w:sz w:val="20"/>
+          <w:szCs w:val="20"/>
+        </w:rPr>
+        <w:t xml:space="preserve">undefined</w:t>
+      </w:r>
+      <w:r>
+        <w:rPr>
+          <w:rFonts w:ascii="Century Gothic" w:hAnsi="Century Gothic" w:cstheme="majorHAnsi"/>
+          <w:sz w:val="20"/>
+          <w:szCs w:val="20"/>
+        </w:rPr>
+        <w:t xml:space="preserve">, </w:t>
+      </w:r>
+      <w:r>
+        <w:rPr>
+          <w:rFonts w:ascii="Century Gothic" w:hAnsi="Century Gothic" w:cstheme="majorHAnsi"/>
+          <w:sz w:val="20"/>
+          <w:szCs w:val="20"/>
+        </w:rPr>
+        <w:t xml:space="preserve">tiene a bien aceptar la </w:t>
+      </w:r>
+      <w:r>
+        <w:rPr>
+          <w:rFonts w:ascii="Century Gothic" w:hAnsi="Century Gothic" w:cstheme="majorHAnsi"/>
+          <w:sz w:val="20"/>
+          <w:szCs w:val="20"/>
+        </w:rPr>
         <w:lastRenderedPageBreak/>
-        <w:t xml:space="preserve">Segundo. - Aceptación. - </w:t>
-      </w:r>
-      <w:r>
-        <w:rPr>
-          <w:rFonts w:ascii="Century Gothic" w:hAnsi="Century Gothic" w:cstheme="majorHAnsi"/>
-          <w:sz w:val="20"/>
-          <w:szCs w:val="20"/>
-        </w:rPr>
-        <w:t xml:space="preserve">La Universidad Técnica de Ambato en calidad de CESIONARIA, a través de su representante legal, el </w:t>
-      </w:r>
-      <w:r>
-        <w:rPr>
-          <w:rFonts w:ascii="Century Gothic" w:hAnsi="Century Gothic" w:cstheme="majorHAnsi"/>
-          <w:sz w:val="20"/>
-          <w:szCs w:val="20"/>
-        </w:rPr>
-        <w:t xml:space="preserve">undefined</w:t>
-      </w:r>
-      <w:r>
-        <w:rPr>
-          <w:rFonts w:ascii="Century Gothic" w:hAnsi="Century Gothic" w:cstheme="majorHAnsi"/>
-          <w:sz w:val="20"/>
-          <w:szCs w:val="20"/>
-        </w:rPr>
-        <w:t xml:space="preserve">, </w:t>
-      </w:r>
-      <w:r>
-        <w:rPr>
-          <w:rFonts w:ascii="Century Gothic" w:hAnsi="Century Gothic" w:cstheme="majorHAnsi"/>
-          <w:sz w:val="20"/>
-          <w:szCs w:val="20"/>
-        </w:rPr>
-        <w:t xml:space="preserve">tiene a bien aceptar la cesión de derechos patrimoniales otorgada por EL CEDENTE, en favor de la Universidad Técnica de Ambato.              </w:t>
+        <w:t xml:space="preserve">cesión de derechos patrimoniales otorgada por EL CEDENTE, en favor de la Universidad Técnica de Ambato.              </w:t>
       </w:r>
     </w:p>
     <w:p>

</xml_diff>

<commit_message>
Reestructuracion de el API de Documentos
</commit_message>
<xml_diff>
--- a/Contrato_Cesion_Derechos_1.docx
+++ b/Contrato_Cesion_Derechos_1.docx
@@ -47,7 +47,7 @@
           <w:sz w:val="20"/>
           <w:szCs w:val="20"/>
         </w:rPr>
-        <w:t xml:space="preserve">“undefined</w:t>
+        <w:t xml:space="preserve">“Desarrollo de un sistema de gestión de inventarios para PYMEs</w:t>
       </w:r>
       <w:proofErr w:type="spellStart"/>
       <w:r>
@@ -103,7 +103,7 @@
           <w:sz w:val="20"/>
           <w:szCs w:val="20"/>
         </w:rPr>
-        <w:t xml:space="preserve">En la ciudad de Ambato, al undefined</w:t>
+        <w:t xml:space="preserve">En la ciudad de Ambato, al 15</w:t>
       </w:r>
       <w:proofErr w:type="spellStart"/>
       <w:r>
@@ -121,7 +121,7 @@
           <w:sz w:val="20"/>
           <w:szCs w:val="20"/>
         </w:rPr>
-        <w:t xml:space="preserve"> de undefined</w:t>
+        <w:t xml:space="preserve"> de octubre</w:t>
       </w:r>
       <w:proofErr w:type="spellStart"/>
       <w:r>
@@ -139,10 +139,9 @@
           <w:sz w:val="20"/>
           <w:szCs w:val="20"/>
         </w:rPr>
-        <w:t xml:space="preserve"> de undefined</w:t>
+        <w:t xml:space="preserve"> de 2023</w:t>
       </w:r>
       <w:proofErr w:type="spellStart"/>
-      <w:proofErr w:type="gramStart"/>
       <w:r>
         <w:rPr>
           <w:rFonts w:ascii="Century Gothic" w:hAnsi="Century Gothic" w:cstheme="majorHAnsi"/>
@@ -152,14 +151,13 @@
         <w:t/>
       </w:r>
       <w:proofErr w:type="spellEnd"/>
-      <w:proofErr w:type="gramEnd"/>
-      <w:r>
-        <w:rPr>
-          <w:rFonts w:ascii="Century Gothic" w:hAnsi="Century Gothic" w:cstheme="majorHAnsi"/>
-          <w:sz w:val="20"/>
-          <w:szCs w:val="20"/>
-        </w:rPr>
-        <w:t xml:space="preserve">, por una parte y por sus propios y personales derechos, en calidad de CEDENTE, los señores autores:  </w:t>
+      <w:r>
+        <w:rPr>
+          <w:rFonts w:ascii="Century Gothic" w:hAnsi="Century Gothic" w:cstheme="majorHAnsi"/>
+          <w:sz w:val="20"/>
+          <w:szCs w:val="20"/>
+        </w:rPr>
+        <w:t xml:space="preserve">, por una parte y por sus propios y personales derechos, en calidad de CEDENTE, los señores autores: </w:t>
       </w:r>
     </w:p>
     <w:p>
@@ -179,7 +177,7 @@
           <w:sz w:val="20"/>
           <w:szCs w:val="20"/>
         </w:rPr>
-        <w:t xml:space="preserve">y, por otra parte, en calidad de CESIONARIA, la UNIVERSIDAD TÉCNICA DE AMBATO, legalmente representada por el undefined, en su calidad de Rector de la Institución, conforme lo acreditan los documentos que se agregan como habilitantes. Quienes suscriben este documento son ecuatorianos, domiciliados en la ciudad de Ambato, mayores de edad y legalmente capaces para contratar y obligarse.</w:t>
+        <w:t xml:space="preserve"> </w:t>
       </w:r>
     </w:p>
     <w:p>
@@ -199,7 +197,153 @@
           <w:sz w:val="20"/>
           <w:szCs w:val="20"/>
         </w:rPr>
-        <w:t xml:space="preserve">Los comparecientes, en las calidades antes invocadas, tienen a bien suscribir, como en efecto lo hacen a través de este único acto, un contrato de cesión de derechos patrimoniales de la obra “undefined</w:t>
+        <w:t xml:space="preserve">1</w:t>
+      </w:r>
+      <w:proofErr w:type="spellStart"/>
+      <w:r>
+        <w:rPr>
+          <w:rFonts w:ascii="Century Gothic" w:hAnsi="Century Gothic" w:cstheme="majorHAnsi"/>
+          <w:sz w:val="20"/>
+          <w:szCs w:val="20"/>
+        </w:rPr>
+        <w:t/>
+      </w:r>
+      <w:proofErr w:type="spellEnd"/>
+      <w:r>
+        <w:rPr>
+          <w:rFonts w:ascii="Century Gothic" w:hAnsi="Century Gothic" w:cstheme="majorHAnsi"/>
+          <w:sz w:val="20"/>
+          <w:szCs w:val="20"/>
+        </w:rPr>
+        <w:t xml:space="preserve">. Juan Pérez, con cédula de ciudadanía No. 1234567890</w:t>
+      </w:r>
+    </w:p>
+    <w:p>
+      <w:pPr>
+        <w:shd w:val="clear" w:color="auto" w:fill="FFFFFF"/>
+        <w:spacing w:after="0"/>
+        <w:jc w:val="both"/>
+        <w:rPr>
+          <w:rFonts w:ascii="Century Gothic" w:hAnsi="Century Gothic" w:cstheme="majorHAnsi"/>
+          <w:sz w:val="20"/>
+          <w:szCs w:val="20"/>
+        </w:rPr>
+      </w:pPr>
+      <w:r>
+        <w:rPr>
+          <w:rFonts w:ascii="Century Gothic" w:hAnsi="Century Gothic" w:cstheme="majorHAnsi"/>
+          <w:sz w:val="20"/>
+          <w:szCs w:val="20"/>
+        </w:rPr>
+        <w:t xml:space="preserve">2</w:t>
+      </w:r>
+      <w:proofErr w:type="spellStart"/>
+      <w:r>
+        <w:rPr>
+          <w:rFonts w:ascii="Century Gothic" w:hAnsi="Century Gothic" w:cstheme="majorHAnsi"/>
+          <w:sz w:val="20"/>
+          <w:szCs w:val="20"/>
+        </w:rPr>
+        <w:t/>
+      </w:r>
+      <w:proofErr w:type="spellEnd"/>
+      <w:r>
+        <w:rPr>
+          <w:rFonts w:ascii="Century Gothic" w:hAnsi="Century Gothic" w:cstheme="majorHAnsi"/>
+          <w:sz w:val="20"/>
+          <w:szCs w:val="20"/>
+        </w:rPr>
+        <w:t xml:space="preserve">. María Gómez, con cédula de ciudadanía No. 0987654321</w:t>
+      </w:r>
+    </w:p>
+    <w:p>
+      <w:pPr>
+        <w:shd w:val="clear" w:color="auto" w:fill="FFFFFF"/>
+        <w:spacing w:after="0"/>
+        <w:jc w:val="both"/>
+        <w:rPr>
+          <w:rFonts w:ascii="Century Gothic" w:hAnsi="Century Gothic" w:cstheme="majorHAnsi"/>
+          <w:sz w:val="20"/>
+          <w:szCs w:val="20"/>
+        </w:rPr>
+      </w:pPr>
+    </w:p>
+    <w:p>
+      <w:pPr>
+        <w:shd w:val="clear" w:color="auto" w:fill="FFFFFF"/>
+        <w:spacing w:after="0"/>
+        <w:jc w:val="both"/>
+        <w:rPr>
+          <w:rFonts w:ascii="Century Gothic" w:hAnsi="Century Gothic" w:cstheme="majorHAnsi"/>
+          <w:sz w:val="20"/>
+          <w:szCs w:val="20"/>
+        </w:rPr>
+      </w:pPr>
+      <w:r>
+        <w:rPr>
+          <w:rFonts w:ascii="Century Gothic" w:hAnsi="Century Gothic" w:cstheme="majorHAnsi"/>
+          <w:sz w:val="20"/>
+          <w:szCs w:val="20"/>
+        </w:rPr>
+        <w:t xml:space="preserve">y, por otra parte, en calidad de CESIONARIA, la UNIVERSIDAD TÉCNICA DE AMBATO, legalmente representada por el Dr. Luis Morales</w:t>
+      </w:r>
+      <w:proofErr w:type="spellStart"/>
+      <w:r>
+        <w:rPr>
+          <w:rFonts w:ascii="Century Gothic" w:hAnsi="Century Gothic" w:cstheme="majorHAnsi"/>
+          <w:sz w:val="20"/>
+          <w:szCs w:val="20"/>
+        </w:rPr>
+        <w:t/>
+      </w:r>
+      <w:r>
+        <w:rPr>
+          <w:rFonts w:ascii="Century Gothic" w:hAnsi="Century Gothic" w:cstheme="majorHAnsi"/>
+          <w:sz w:val="20"/>
+          <w:szCs w:val="20"/>
+        </w:rPr>
+        <w:t/>
+      </w:r>
+      <w:proofErr w:type="spellEnd"/>
+      <w:r>
+        <w:rPr>
+          <w:rFonts w:ascii="Century Gothic" w:hAnsi="Century Gothic" w:cstheme="majorHAnsi"/>
+          <w:sz w:val="20"/>
+          <w:szCs w:val="20"/>
+        </w:rPr>
+        <w:t xml:space="preserve">, en su calidad de Rector de la Institución, conforme lo acreditan los documentos que se agregan como habilitantes. Quienes suscriben este documento son ecuatorianos, domiciliados en la ciudad de Ambato, mayores de edad y legalmente capaces para contratar y obligarse.</w:t>
+      </w:r>
+    </w:p>
+    <w:p>
+      <w:pPr>
+        <w:shd w:val="clear" w:color="auto" w:fill="FFFFFF"/>
+        <w:spacing w:after="0"/>
+        <w:jc w:val="both"/>
+        <w:rPr>
+          <w:rFonts w:ascii="Century Gothic" w:hAnsi="Century Gothic" w:cstheme="majorHAnsi"/>
+          <w:sz w:val="20"/>
+          <w:szCs w:val="20"/>
+        </w:rPr>
+      </w:pPr>
+    </w:p>
+    <w:p>
+      <w:pPr>
+        <w:shd w:val="clear" w:color="auto" w:fill="FFFFFF"/>
+        <w:spacing w:after="0"/>
+        <w:jc w:val="both"/>
+        <w:rPr>
+          <w:rFonts w:ascii="Century Gothic" w:hAnsi="Century Gothic" w:cstheme="majorHAnsi"/>
+          <w:sz w:val="20"/>
+          <w:szCs w:val="20"/>
+        </w:rPr>
+      </w:pPr>
+      <w:r>
+        <w:rPr>
+          <w:rFonts w:ascii="Century Gothic" w:hAnsi="Century Gothic" w:cstheme="majorHAnsi"/>
+          <w:sz w:val="20"/>
+          <w:szCs w:val="20"/>
+        </w:rPr>
+        <w:t xml:space="preserve">Los comparecientes, en las calidades antes invocadas, tienen a bien suscribir, como en efecto lo hacen a través de este único acto, un contrato de cesión de derechos patrimoniales de la obra “Desarrollo de un sistema de gestión de inventarios para PYMEs</w:t>
       </w:r>
       <w:proofErr w:type="spellStart"/>
       <w:r>
@@ -343,7 +487,16 @@
           <w:sz w:val="20"/>
           <w:szCs w:val="20"/>
         </w:rPr>
-        <w:t>El artículo 115 ibidem, reconoce la titularidad de las obras creadas bajo relación de dependencia laboral o por encargo corresponderá al autor y en el caso de que el autor ceda sus derechos, conservará la facultad de explotar las obras en forma distinta a la contemplada en el contrato, siempre que lo haga de buena fe y no perjudique injustificadamente la explotación normal que realice el empleador o comitente.</w:t>
+        <w:t xml:space="preserve">El artículo 115 ibidem, reconoce la titularidad de las obras creadas bajo relación de dependencia laboral o por encargo corresponderá al autor y en el caso de que el autor ceda sus derechos, conservará la facultad de explotar las obras en forma distinta </w:t>
+      </w:r>
+      <w:r>
+        <w:rPr>
+          <w:rFonts w:ascii="Century Gothic" w:hAnsi="Century Gothic" w:cstheme="majorHAnsi"/>
+          <w:sz w:val="20"/>
+          <w:szCs w:val="20"/>
+        </w:rPr>
+        <w:lastRenderedPageBreak/>
+        <w:t>a la contemplada en el contrato, siempre que lo haga de buena fe y no perjudique injustificadamente la explotación normal que realice el empleador o comitente.</w:t>
       </w:r>
     </w:p>
     <w:p>
@@ -366,7 +519,6 @@
           <w:sz w:val="20"/>
           <w:szCs w:val="20"/>
         </w:rPr>
-        <w:lastRenderedPageBreak/>
         <w:t>Cuarto. -</w:t>
       </w:r>
       <w:r>
@@ -442,7 +594,7 @@
           <w:sz w:val="20"/>
           <w:szCs w:val="20"/>
         </w:rPr>
-        <w:t xml:space="preserve">undefined</w:t>
+        <w:t xml:space="preserve">15</w:t>
       </w:r>
       <w:r>
         <w:rPr>
@@ -458,7 +610,7 @@
           <w:sz w:val="20"/>
           <w:szCs w:val="20"/>
         </w:rPr>
-        <w:t xml:space="preserve">undefined</w:t>
+        <w:t xml:space="preserve">octubre</w:t>
       </w:r>
       <w:r>
         <w:rPr>
@@ -482,21 +634,39 @@
           <w:sz w:val="20"/>
           <w:szCs w:val="20"/>
         </w:rPr>
-        <w:t xml:space="preserve"> undefined</w:t>
-      </w:r>
-      <w:proofErr w:type="gramStart"/>
-      <w:r>
-        <w:rPr>
-          <w:rFonts w:ascii="Century Gothic" w:hAnsi="Century Gothic" w:cstheme="majorHAnsi"/>
+        <w:t xml:space="preserve"> 2023</w:t>
+      </w:r>
+      <w:r>
+        <w:rPr>
+          <w:rFonts w:ascii="Century Gothic" w:hAnsi="Century Gothic" w:cstheme="majorHAnsi"/>
+          <w:sz w:val="20"/>
+          <w:szCs w:val="20"/>
+        </w:rPr>
+        <w:t xml:space="preserve">, mediante </w:t>
+      </w:r>
+      <w:r>
+        <w:rPr>
+          <w:rFonts w:ascii="Century Gothic" w:hAnsi="Century Gothic" w:cstheme="majorHAnsi"/>
+          <w:bCs/>
+          <w:sz w:val="20"/>
+          <w:szCs w:val="20"/>
+        </w:rPr>
+        <w:t xml:space="preserve">el memorando MEM-123-2023</w:t>
+      </w:r>
+      <w:proofErr w:type="spellStart"/>
+      <w:r>
+        <w:rPr>
+          <w:rFonts w:ascii="Century Gothic" w:hAnsi="Century Gothic" w:cstheme="majorHAnsi"/>
+          <w:bCs/>
           <w:sz w:val="20"/>
           <w:szCs w:val="20"/>
         </w:rPr>
         <w:t/>
       </w:r>
-      <w:proofErr w:type="gramEnd"/>
-      <w:r>
-        <w:rPr>
-          <w:rFonts w:ascii="Century Gothic" w:hAnsi="Century Gothic" w:cstheme="majorHAnsi"/>
+      <w:r>
+        <w:rPr>
+          <w:rFonts w:ascii="Century Gothic" w:hAnsi="Century Gothic" w:cstheme="majorHAnsi"/>
+          <w:bCs/>
           <w:sz w:val="20"/>
           <w:szCs w:val="20"/>
         </w:rPr>
@@ -505,33 +675,355 @@
       <w:r>
         <w:rPr>
           <w:rFonts w:ascii="Century Gothic" w:hAnsi="Century Gothic" w:cstheme="majorHAnsi"/>
-          <w:sz w:val="20"/>
-          <w:szCs w:val="20"/>
-        </w:rPr>
-        <w:t xml:space="preserve">, mediante </w:t>
-      </w:r>
-      <w:r>
-        <w:rPr>
-          <w:rFonts w:ascii="Century Gothic" w:hAnsi="Century Gothic" w:cstheme="majorHAnsi"/>
           <w:bCs/>
           <w:sz w:val="20"/>
           <w:szCs w:val="20"/>
         </w:rPr>
-        <w:t xml:space="preserve">el memorando undefined</w:t>
+        <w:t/>
+      </w:r>
+      <w:r>
+        <w:rPr>
+          <w:rFonts w:ascii="Century Gothic" w:hAnsi="Century Gothic" w:cstheme="majorHAnsi"/>
+          <w:bCs/>
+          <w:sz w:val="20"/>
+          <w:szCs w:val="20"/>
+        </w:rPr>
+        <w:t/>
+      </w:r>
+      <w:proofErr w:type="spellEnd"/>
+      <w:r>
+        <w:rPr>
+          <w:rFonts w:ascii="Century Gothic" w:hAnsi="Century Gothic" w:cstheme="majorHAnsi"/>
+          <w:bCs/>
+          <w:sz w:val="20"/>
+          <w:szCs w:val="20"/>
+        </w:rPr>
+        <w:t/>
+      </w:r>
+      <w:r>
+        <w:rPr>
+          <w:rFonts w:ascii="Century Gothic" w:hAnsi="Century Gothic" w:cstheme="majorHAnsi"/>
+          <w:bCs/>
+          <w:sz w:val="20"/>
+          <w:szCs w:val="20"/>
+        </w:rPr>
+        <w:t>,</w:t>
+      </w:r>
+      <w:r>
+        <w:rPr>
+          <w:rFonts w:ascii="Century Gothic" w:hAnsi="Century Gothic" w:cstheme="majorHAnsi"/>
+          <w:sz w:val="20"/>
+          <w:szCs w:val="20"/>
+        </w:rPr>
+        <w:t xml:space="preserve"> </w:t>
+      </w:r>
+      <w:r>
+        <w:rPr>
+          <w:rFonts w:ascii="Century Gothic" w:hAnsi="Century Gothic" w:cstheme="majorHAnsi"/>
+          <w:sz w:val="20"/>
+          <w:szCs w:val="20"/>
+        </w:rPr>
+        <w:t>suscrito</w:t>
+      </w:r>
+      <w:r>
+        <w:rPr>
+          <w:rFonts w:ascii="Century Gothic" w:hAnsi="Century Gothic" w:cstheme="majorHAnsi"/>
+          <w:sz w:val="20"/>
+          <w:szCs w:val="20"/>
+        </w:rPr>
+        <w:t>s</w:t>
+      </w:r>
+      <w:r>
+        <w:rPr>
+          <w:rFonts w:ascii="Century Gothic" w:hAnsi="Century Gothic" w:cstheme="majorHAnsi"/>
+          <w:sz w:val="20"/>
+          <w:szCs w:val="20"/>
+        </w:rPr>
+        <w:t xml:space="preserve"> por</w:t>
+      </w:r>
+      <w:r>
+        <w:rPr>
+          <w:rFonts w:ascii="Century Gothic" w:hAnsi="Century Gothic" w:cstheme="majorHAnsi"/>
+          <w:sz w:val="20"/>
+          <w:szCs w:val="20"/>
+        </w:rPr>
+        <w:t xml:space="preserve"> Dr. Luis Morales</w:t>
+      </w:r>
+      <w:r>
+        <w:rPr>
+          <w:rFonts w:ascii="Century Gothic" w:hAnsi="Century Gothic" w:cstheme="majorHAnsi"/>
+          <w:sz w:val="20"/>
+          <w:szCs w:val="20"/>
+        </w:rPr>
+        <w:t xml:space="preserve">, en el cual </w:t>
+      </w:r>
+      <w:r>
+        <w:rPr>
+          <w:rFonts w:ascii="Century Gothic" w:hAnsi="Century Gothic" w:cstheme="majorHAnsi"/>
+          <w:sz w:val="20"/>
+          <w:szCs w:val="20"/>
+        </w:rPr>
+        <w:t>solicita</w:t>
+      </w:r>
+      <w:r>
+        <w:rPr>
+          <w:rFonts w:ascii="Century Gothic" w:hAnsi="Century Gothic" w:cstheme="majorHAnsi"/>
+          <w:sz w:val="20"/>
+          <w:szCs w:val="20"/>
+        </w:rPr>
+        <w:t xml:space="preserve"> </w:t>
+      </w:r>
+      <w:r>
+        <w:rPr>
+          <w:rFonts w:ascii="Century Gothic" w:hAnsi="Century Gothic" w:cstheme="majorHAnsi"/>
+          <w:sz w:val="20"/>
+          <w:szCs w:val="20"/>
+        </w:rPr>
+        <w:t>“</w:t>
+      </w:r>
+      <w:r>
+        <w:rPr>
+          <w:rFonts w:ascii="Century Gothic" w:hAnsi="Century Gothic" w:cstheme="majorHAnsi"/>
+          <w:sz w:val="20"/>
+          <w:szCs w:val="20"/>
+        </w:rPr>
+        <w:t xml:space="preserve">cesión de derechos patrimoniales</w:t>
+      </w:r>
+      <w:r>
+        <w:rPr>
+          <w:rFonts w:ascii="Century Gothic" w:hAnsi="Century Gothic" w:cstheme="majorHAnsi"/>
+          <w:sz w:val="20"/>
+          <w:szCs w:val="20"/>
+        </w:rPr>
+        <w:t>”</w:t>
+      </w:r>
+      <w:r>
+        <w:rPr>
+          <w:rFonts w:ascii="Century Gothic" w:hAnsi="Century Gothic" w:cstheme="majorHAnsi"/>
+          <w:sz w:val="20"/>
+          <w:szCs w:val="20"/>
+        </w:rPr>
+        <w:t>, resultados del proyecto de investigación</w:t>
+      </w:r>
+      <w:r>
+        <w:rPr>
+          <w:rFonts w:ascii="Century Gothic" w:hAnsi="Century Gothic" w:cstheme="majorHAnsi"/>
+          <w:sz w:val="20"/>
+          <w:szCs w:val="20"/>
+        </w:rPr>
+        <w:t>/vinculación</w:t>
+      </w:r>
+      <w:r>
+        <w:rPr>
+          <w:rFonts w:ascii="Century Gothic" w:hAnsi="Century Gothic" w:cstheme="majorHAnsi"/>
+          <w:sz w:val="20"/>
+          <w:szCs w:val="20"/>
+        </w:rPr>
+        <w:t xml:space="preserve">: </w:t>
+      </w:r>
+      <w:r>
+        <w:rPr>
+          <w:rFonts w:ascii="Century Gothic" w:hAnsi="Century Gothic" w:cstheme="majorHAnsi"/>
+          <w:b/>
+          <w:bCs/>
+          <w:sz w:val="20"/>
+          <w:szCs w:val="20"/>
+        </w:rPr>
+        <w:t xml:space="preserve">Proyecto de Investigación XYZ</w:t>
+      </w:r>
+      <w:r>
+        <w:rPr>
+          <w:rFonts w:ascii="Century Gothic" w:hAnsi="Century Gothic" w:cstheme="majorHAnsi"/>
+          <w:sz w:val="20"/>
+          <w:szCs w:val="20"/>
+        </w:rPr>
+        <w:t xml:space="preserve">, aprobado mediante Resolución Nro. </w:t>
+      </w:r>
+      <w:r>
+        <w:rPr>
+          <w:rFonts w:ascii="Century Gothic" w:hAnsi="Century Gothic" w:cstheme="majorHAnsi"/>
+          <w:sz w:val="20"/>
+          <w:szCs w:val="20"/>
+        </w:rPr>
+        <w:t xml:space="preserve">UTA-12345</w:t>
       </w:r>
       <w:proofErr w:type="spellStart"/>
       <w:r>
         <w:rPr>
           <w:rFonts w:ascii="Century Gothic" w:hAnsi="Century Gothic" w:cstheme="majorHAnsi"/>
+          <w:sz w:val="20"/>
+          <w:szCs w:val="20"/>
+        </w:rPr>
+        <w:t/>
+      </w:r>
+      <w:r>
+        <w:rPr>
+          <w:rFonts w:ascii="Century Gothic" w:hAnsi="Century Gothic" w:cstheme="majorHAnsi"/>
+          <w:sz w:val="20"/>
+          <w:szCs w:val="20"/>
+        </w:rPr>
+        <w:t/>
+      </w:r>
+      <w:r>
+        <w:rPr>
+          <w:rFonts w:ascii="Century Gothic" w:hAnsi="Century Gothic" w:cstheme="majorHAnsi"/>
+          <w:sz w:val="20"/>
+          <w:szCs w:val="20"/>
+        </w:rPr>
+        <w:t/>
+      </w:r>
+      <w:proofErr w:type="spellEnd"/>
+      <w:r>
+        <w:rPr>
+          <w:rFonts w:ascii="Century Gothic" w:hAnsi="Century Gothic" w:cstheme="majorHAnsi"/>
+          <w:sz w:val="20"/>
+          <w:szCs w:val="20"/>
+        </w:rPr>
+        <w:t/>
+      </w:r>
+      <w:r>
+        <w:rPr>
+          <w:rFonts w:ascii="Century Gothic" w:hAnsi="Century Gothic" w:cstheme="majorHAnsi"/>
+          <w:sz w:val="20"/>
+          <w:szCs w:val="20"/>
+        </w:rPr>
+        <w:t xml:space="preserve"> </w:t>
+      </w:r>
+    </w:p>
+    <w:p>
+      <w:pPr>
+        <w:jc w:val="both"/>
+        <w:rPr>
+          <w:rFonts w:ascii="Century Gothic" w:hAnsi="Century Gothic" w:cstheme="majorHAnsi"/>
+          <w:sz w:val="20"/>
+          <w:szCs w:val="20"/>
+        </w:rPr>
+      </w:pPr>
+      <w:r>
+        <w:rPr>
+          <w:rFonts w:ascii="Century Gothic" w:hAnsi="Century Gothic" w:cstheme="majorHAnsi"/>
+          <w:b/>
+          <w:sz w:val="20"/>
+          <w:szCs w:val="20"/>
+        </w:rPr>
+        <w:t>CESIÓN DE DERECHOS PATRIMONIALES</w:t>
+      </w:r>
+    </w:p>
+    <w:p>
+      <w:pPr>
+        <w:jc w:val="both"/>
+        <w:rPr>
+          <w:rFonts w:ascii="Century Gothic" w:hAnsi="Century Gothic" w:cstheme="majorHAnsi"/>
+          <w:sz w:val="20"/>
+          <w:szCs w:val="20"/>
+        </w:rPr>
+      </w:pPr>
+      <w:r>
+        <w:rPr>
+          <w:rFonts w:ascii="Century Gothic" w:hAnsi="Century Gothic" w:cstheme="majorHAnsi"/>
+          <w:sz w:val="20"/>
+          <w:szCs w:val="20"/>
+        </w:rPr>
+        <w:t xml:space="preserve">Con los antecedentes expuestos, </w:t>
+      </w:r>
+      <w:r>
+        <w:rPr>
+          <w:rFonts w:ascii="Century Gothic" w:hAnsi="Century Gothic" w:cstheme="majorHAnsi"/>
+          <w:sz w:val="20"/>
+          <w:szCs w:val="20"/>
+        </w:rPr>
+        <w:t>l</w:t>
+      </w:r>
+      <w:r>
+        <w:rPr>
+          <w:rFonts w:ascii="Century Gothic" w:hAnsi="Century Gothic" w:cstheme="majorHAnsi"/>
+          <w:sz w:val="20"/>
+          <w:szCs w:val="20"/>
+        </w:rPr>
+        <w:t>os</w:t>
+      </w:r>
+      <w:r>
+        <w:rPr>
+          <w:rFonts w:ascii="Century Gothic" w:hAnsi="Century Gothic" w:cstheme="majorHAnsi"/>
+          <w:sz w:val="20"/>
+          <w:szCs w:val="20"/>
+        </w:rPr>
+        <w:t xml:space="preserve"> compareciente</w:t>
+      </w:r>
+      <w:r>
+        <w:rPr>
+          <w:rFonts w:ascii="Century Gothic" w:hAnsi="Century Gothic" w:cstheme="majorHAnsi"/>
+          <w:sz w:val="20"/>
+          <w:szCs w:val="20"/>
+        </w:rPr>
+        <w:t>s</w:t>
+      </w:r>
+      <w:r>
+        <w:rPr>
+          <w:rFonts w:ascii="Century Gothic" w:hAnsi="Century Gothic" w:cstheme="majorHAnsi"/>
+          <w:sz w:val="20"/>
+          <w:szCs w:val="20"/>
+        </w:rPr>
+        <w:t xml:space="preserve"> tiene</w:t>
+      </w:r>
+      <w:r>
+        <w:rPr>
+          <w:rFonts w:ascii="Century Gothic" w:hAnsi="Century Gothic" w:cstheme="majorHAnsi"/>
+          <w:sz w:val="20"/>
+          <w:szCs w:val="20"/>
+        </w:rPr>
+        <w:t>n</w:t>
+      </w:r>
+      <w:r>
+        <w:rPr>
+          <w:rFonts w:ascii="Century Gothic" w:hAnsi="Century Gothic" w:cstheme="majorHAnsi"/>
+          <w:sz w:val="20"/>
+          <w:szCs w:val="20"/>
+        </w:rPr>
+        <w:t xml:space="preserve"> a bien proceder a la cesión de derechos patrimoniales sobre </w:t>
+      </w:r>
+      <w:r>
+        <w:rPr>
+          <w:rFonts w:ascii="Century Gothic" w:hAnsi="Century Gothic" w:cstheme="majorHAnsi"/>
+          <w:sz w:val="20"/>
+          <w:szCs w:val="20"/>
+        </w:rPr>
+        <w:t xml:space="preserve">la obra </w:t>
+      </w:r>
+      <w:r>
+        <w:rPr>
+          <w:rFonts w:ascii="Century Gothic" w:hAnsi="Century Gothic" w:cstheme="majorHAnsi"/>
+          <w:b/>
           <w:bCs/>
           <w:sz w:val="20"/>
           <w:szCs w:val="20"/>
         </w:rPr>
+        <w:t>“</w:t>
+      </w:r>
+      <w:r>
+        <w:rPr>
+          <w:rFonts w:ascii="Century Gothic" w:hAnsi="Century Gothic" w:cstheme="majorHAnsi"/>
+          <w:b/>
+          <w:bCs/>
+          <w:sz w:val="20"/>
+          <w:szCs w:val="20"/>
+        </w:rPr>
+        <w:t xml:space="preserve">Desarrollo de un sistema de gestión de inventarios para PYMEs</w:t>
+      </w:r>
+      <w:r>
+        <w:rPr>
+          <w:rFonts w:ascii="Century Gothic" w:hAnsi="Century Gothic" w:cstheme="majorHAnsi"/>
+          <w:b/>
+          <w:bCs/>
+          <w:sz w:val="20"/>
+          <w:szCs w:val="20"/>
+        </w:rPr>
         <w:t/>
       </w:r>
       <w:r>
         <w:rPr>
           <w:rFonts w:ascii="Century Gothic" w:hAnsi="Century Gothic" w:cstheme="majorHAnsi"/>
+          <w:b/>
           <w:bCs/>
           <w:sz w:val="20"/>
           <w:szCs w:val="20"/>
@@ -541,508 +1033,133 @@
       <w:r>
         <w:rPr>
           <w:rFonts w:ascii="Century Gothic" w:hAnsi="Century Gothic" w:cstheme="majorHAnsi"/>
+          <w:b/>
           <w:bCs/>
           <w:sz w:val="20"/>
           <w:szCs w:val="20"/>
         </w:rPr>
-        <w:t/>
-      </w:r>
-      <w:r>
-        <w:rPr>
-          <w:rFonts w:ascii="Century Gothic" w:hAnsi="Century Gothic" w:cstheme="majorHAnsi"/>
+        <w:t>”</w:t>
+      </w:r>
+      <w:r>
+        <w:rPr>
+          <w:rFonts w:ascii="Century Gothic" w:hAnsi="Century Gothic" w:cstheme="majorHAnsi"/>
+          <w:sz w:val="20"/>
+          <w:szCs w:val="20"/>
+        </w:rPr>
+        <w:t>, en los siguientes términos:</w:t>
+      </w:r>
+    </w:p>
+    <w:p>
+      <w:pPr>
+        <w:jc w:val="both"/>
+        <w:rPr>
+          <w:rFonts w:ascii="Century Gothic" w:hAnsi="Century Gothic" w:cstheme="majorHAnsi"/>
+          <w:b/>
+          <w:sz w:val="20"/>
+          <w:szCs w:val="20"/>
+        </w:rPr>
+      </w:pPr>
+      <w:r>
+        <w:rPr>
+          <w:rFonts w:ascii="Century Gothic" w:hAnsi="Century Gothic" w:cstheme="majorHAnsi"/>
+          <w:b/>
+          <w:sz w:val="20"/>
+          <w:szCs w:val="20"/>
+        </w:rPr>
+        <w:t xml:space="preserve">Primero. -  Cesión de Derechos. –  </w:t>
+      </w:r>
+      <w:r>
+        <w:rPr>
+          <w:rFonts w:ascii="Century Gothic" w:hAnsi="Century Gothic" w:cstheme="majorHAnsi"/>
+          <w:sz w:val="20"/>
+          <w:szCs w:val="20"/>
+        </w:rPr>
+        <w:t xml:space="preserve">Los autores, Juan Pérez, María Gómez</w:t>
+      </w:r>
+      <w:r>
+        <w:rPr>
+          <w:rFonts w:ascii="Century Gothic" w:hAnsi="Century Gothic" w:cstheme="majorHAnsi"/>
+          <w:sz w:val="20"/>
+          <w:szCs w:val="20"/>
+        </w:rPr>
+        <w:t xml:space="preserve"> </w:t>
+      </w:r>
+      <w:r>
+        <w:rPr>
+          <w:rFonts w:ascii="Century Gothic" w:hAnsi="Century Gothic" w:cstheme="majorHAnsi"/>
+          <w:sz w:val="20"/>
+          <w:szCs w:val="20"/>
+        </w:rPr>
+        <w:t>en forma libre y voluntaria</w:t>
+      </w:r>
+      <w:r>
+        <w:rPr>
+          <w:rFonts w:ascii="Century Gothic" w:hAnsi="Century Gothic" w:cstheme="majorHAnsi"/>
+          <w:b/>
+          <w:sz w:val="20"/>
+          <w:szCs w:val="20"/>
+        </w:rPr>
+        <w:t xml:space="preserve"> </w:t>
+      </w:r>
+      <w:r>
+        <w:rPr>
+          <w:rFonts w:ascii="Century Gothic" w:hAnsi="Century Gothic" w:cstheme="majorHAnsi"/>
+          <w:sz w:val="20"/>
+          <w:szCs w:val="20"/>
+        </w:rPr>
+        <w:t xml:space="preserve">tiene a bien ceder en forma permanente, irrevocable </w:t>
+      </w:r>
+      <w:r>
+        <w:rPr>
+          <w:rFonts w:ascii="Century Gothic" w:hAnsi="Century Gothic" w:cstheme="majorHAnsi"/>
+          <w:sz w:val="20"/>
+          <w:szCs w:val="20"/>
+        </w:rPr>
+        <w:t>en el territorio ecuatoriano</w:t>
+      </w:r>
+      <w:r>
+        <w:rPr>
+          <w:rFonts w:ascii="Century Gothic" w:hAnsi="Century Gothic" w:cstheme="majorHAnsi"/>
+          <w:sz w:val="20"/>
+          <w:szCs w:val="20"/>
+        </w:rPr>
+        <w:t xml:space="preserve">, los derechos patrimoniales </w:t>
+      </w:r>
+      <w:r>
+        <w:rPr>
+          <w:rFonts w:ascii="Century Gothic" w:hAnsi="Century Gothic" w:cstheme="majorHAnsi"/>
+          <w:sz w:val="20"/>
+          <w:szCs w:val="20"/>
+        </w:rPr>
+        <w:t xml:space="preserve">de </w:t>
+      </w:r>
+      <w:r>
+        <w:rPr>
+          <w:rFonts w:ascii="Century Gothic" w:hAnsi="Century Gothic" w:cstheme="majorHAnsi"/>
+          <w:sz w:val="20"/>
+          <w:szCs w:val="20"/>
+        </w:rPr>
+        <w:t xml:space="preserve">la obra </w:t>
+      </w:r>
+      <w:r>
+        <w:rPr>
+          <w:rFonts w:ascii="Century Gothic" w:hAnsi="Century Gothic" w:cstheme="majorHAnsi"/>
+          <w:b/>
           <w:bCs/>
           <w:sz w:val="20"/>
           <w:szCs w:val="20"/>
         </w:rPr>
-        <w:t/>
-      </w:r>
-      <w:proofErr w:type="spellEnd"/>
-      <w:r>
-        <w:rPr>
-          <w:rFonts w:ascii="Century Gothic" w:hAnsi="Century Gothic" w:cstheme="majorHAnsi"/>
+        <w:t>“</w:t>
+      </w:r>
+      <w:r>
+        <w:rPr>
+          <w:rFonts w:ascii="Century Gothic" w:hAnsi="Century Gothic" w:cstheme="majorHAnsi"/>
+          <w:b/>
           <w:bCs/>
           <w:sz w:val="20"/>
           <w:szCs w:val="20"/>
         </w:rPr>
-        <w:t/>
-      </w:r>
-      <w:r>
-        <w:rPr>
-          <w:rFonts w:ascii="Century Gothic" w:hAnsi="Century Gothic" w:cstheme="majorHAnsi"/>
-          <w:bCs/>
-          <w:sz w:val="20"/>
-          <w:szCs w:val="20"/>
-        </w:rPr>
-        <w:t>,</w:t>
-      </w:r>
-      <w:r>
-        <w:rPr>
-          <w:rFonts w:ascii="Century Gothic" w:hAnsi="Century Gothic" w:cstheme="majorHAnsi"/>
-          <w:sz w:val="20"/>
-          <w:szCs w:val="20"/>
-        </w:rPr>
-        <w:t xml:space="preserve"> </w:t>
-      </w:r>
-      <w:r>
-        <w:rPr>
-          <w:rFonts w:ascii="Century Gothic" w:hAnsi="Century Gothic" w:cstheme="majorHAnsi"/>
-          <w:sz w:val="20"/>
-          <w:szCs w:val="20"/>
-        </w:rPr>
-        <w:t>suscrito</w:t>
-      </w:r>
-      <w:r>
-        <w:rPr>
-          <w:rFonts w:ascii="Century Gothic" w:hAnsi="Century Gothic" w:cstheme="majorHAnsi"/>
-          <w:sz w:val="20"/>
-          <w:szCs w:val="20"/>
-        </w:rPr>
-        <w:t>s</w:t>
-      </w:r>
-      <w:r>
-        <w:rPr>
-          <w:rFonts w:ascii="Century Gothic" w:hAnsi="Century Gothic" w:cstheme="majorHAnsi"/>
-          <w:sz w:val="20"/>
-          <w:szCs w:val="20"/>
-        </w:rPr>
-        <w:t xml:space="preserve"> por</w:t>
-      </w:r>
-      <w:r>
-        <w:rPr>
-          <w:rFonts w:ascii="Century Gothic" w:hAnsi="Century Gothic" w:cstheme="majorHAnsi"/>
-          <w:sz w:val="20"/>
-          <w:szCs w:val="20"/>
-        </w:rPr>
-        <w:t xml:space="preserve"> undefined</w:t>
-      </w:r>
-      <w:r>
-        <w:rPr>
-          <w:rFonts w:ascii="Century Gothic" w:hAnsi="Century Gothic" w:cstheme="majorHAnsi"/>
-          <w:sz w:val="20"/>
-          <w:szCs w:val="20"/>
-        </w:rPr>
-        <w:t xml:space="preserve">, en el cual </w:t>
-      </w:r>
-      <w:r>
-        <w:rPr>
-          <w:rFonts w:ascii="Century Gothic" w:hAnsi="Century Gothic" w:cstheme="majorHAnsi"/>
-          <w:sz w:val="20"/>
-          <w:szCs w:val="20"/>
-        </w:rPr>
-        <w:t>solicita</w:t>
-      </w:r>
-      <w:r>
-        <w:rPr>
-          <w:rFonts w:ascii="Century Gothic" w:hAnsi="Century Gothic" w:cstheme="majorHAnsi"/>
-          <w:sz w:val="20"/>
-          <w:szCs w:val="20"/>
-        </w:rPr>
-        <w:t xml:space="preserve"> </w:t>
-      </w:r>
-      <w:r>
-        <w:rPr>
-          <w:rFonts w:ascii="Century Gothic" w:hAnsi="Century Gothic" w:cstheme="majorHAnsi"/>
-          <w:sz w:val="20"/>
-          <w:szCs w:val="20"/>
-        </w:rPr>
-        <w:t>“</w:t>
-      </w:r>
-      <w:r>
-        <w:rPr>
-          <w:rFonts w:ascii="Century Gothic" w:hAnsi="Century Gothic" w:cstheme="majorHAnsi"/>
-          <w:sz w:val="20"/>
-          <w:szCs w:val="20"/>
-        </w:rPr>
-        <w:t xml:space="preserve">undefined</w:t>
-      </w:r>
-      <w:r>
-        <w:rPr>
-          <w:rFonts w:ascii="Century Gothic" w:hAnsi="Century Gothic" w:cstheme="majorHAnsi"/>
-          <w:sz w:val="20"/>
-          <w:szCs w:val="20"/>
-        </w:rPr>
-        <w:t>”</w:t>
-      </w:r>
-      <w:r>
-        <w:rPr>
-          <w:rFonts w:ascii="Century Gothic" w:hAnsi="Century Gothic" w:cstheme="majorHAnsi"/>
-          <w:sz w:val="20"/>
-          <w:szCs w:val="20"/>
-        </w:rPr>
-        <w:t>, resultados del proyecto de investigación</w:t>
-      </w:r>
-      <w:r>
-        <w:rPr>
-          <w:rFonts w:ascii="Century Gothic" w:hAnsi="Century Gothic" w:cstheme="majorHAnsi"/>
-          <w:sz w:val="20"/>
-          <w:szCs w:val="20"/>
-        </w:rPr>
-        <w:t>/vinculación</w:t>
-      </w:r>
-      <w:r>
-        <w:rPr>
-          <w:rFonts w:ascii="Century Gothic" w:hAnsi="Century Gothic" w:cstheme="majorHAnsi"/>
-          <w:sz w:val="20"/>
-          <w:szCs w:val="20"/>
-        </w:rPr>
-        <w:t xml:space="preserve">: </w:t>
-      </w:r>
-      <w:r>
-        <w:rPr>
-          <w:rFonts w:ascii="Century Gothic" w:hAnsi="Century Gothic" w:cstheme="majorHAnsi"/>
-          <w:b/>
-          <w:bCs/>
-          <w:sz w:val="20"/>
-          <w:szCs w:val="20"/>
-        </w:rPr>
-        <w:t xml:space="preserve">undefined</w:t>
-      </w:r>
-      <w:r>
-        <w:rPr>
-          <w:rFonts w:ascii="Century Gothic" w:hAnsi="Century Gothic" w:cstheme="majorHAnsi"/>
-          <w:sz w:val="20"/>
-          <w:szCs w:val="20"/>
-        </w:rPr>
-        <w:t xml:space="preserve">, aprobado mediante Resolución Nro. </w:t>
-      </w:r>
-      <w:r>
-        <w:rPr>
-          <w:rFonts w:ascii="Century Gothic" w:hAnsi="Century Gothic" w:cstheme="majorHAnsi"/>
-          <w:sz w:val="20"/>
-          <w:szCs w:val="20"/>
-        </w:rPr>
-        <w:t xml:space="preserve">undefined</w:t>
-      </w:r>
-      <w:r>
-        <w:rPr>
-          <w:rFonts w:ascii="Century Gothic" w:hAnsi="Century Gothic" w:cstheme="majorHAnsi"/>
-          <w:sz w:val="20"/>
-          <w:szCs w:val="20"/>
-        </w:rPr>
-        <w:t xml:space="preserve"> </w:t>
-      </w:r>
-    </w:p>
-    <w:p>
-      <w:pPr>
-        <w:jc w:val="both"/>
-        <w:rPr>
-          <w:rFonts w:ascii="Century Gothic" w:hAnsi="Century Gothic" w:cstheme="majorHAnsi"/>
-          <w:sz w:val="20"/>
-          <w:szCs w:val="20"/>
-        </w:rPr>
-      </w:pPr>
-      <w:r>
-        <w:rPr>
-          <w:rFonts w:ascii="Century Gothic" w:hAnsi="Century Gothic" w:cstheme="majorHAnsi"/>
-          <w:b/>
-          <w:sz w:val="20"/>
-          <w:szCs w:val="20"/>
-        </w:rPr>
-        <w:t>CESIÓN DE DERECHOS PATRIMONIALES</w:t>
-      </w:r>
-    </w:p>
-    <w:p>
-      <w:pPr>
-        <w:jc w:val="both"/>
-        <w:rPr>
-          <w:rFonts w:ascii="Century Gothic" w:hAnsi="Century Gothic" w:cstheme="majorHAnsi"/>
-          <w:sz w:val="20"/>
-          <w:szCs w:val="20"/>
-        </w:rPr>
-      </w:pPr>
-      <w:r>
-        <w:rPr>
-          <w:rFonts w:ascii="Century Gothic" w:hAnsi="Century Gothic" w:cstheme="majorHAnsi"/>
-          <w:sz w:val="20"/>
-          <w:szCs w:val="20"/>
-        </w:rPr>
-        <w:t xml:space="preserve">Con los antecedentes expuestos, </w:t>
-      </w:r>
-      <w:r>
-        <w:rPr>
-          <w:rFonts w:ascii="Century Gothic" w:hAnsi="Century Gothic" w:cstheme="majorHAnsi"/>
-          <w:sz w:val="20"/>
-          <w:szCs w:val="20"/>
-        </w:rPr>
-        <w:t>l</w:t>
-      </w:r>
-      <w:r>
-        <w:rPr>
-          <w:rFonts w:ascii="Century Gothic" w:hAnsi="Century Gothic" w:cstheme="majorHAnsi"/>
-          <w:sz w:val="20"/>
-          <w:szCs w:val="20"/>
-        </w:rPr>
-        <w:t>os</w:t>
-      </w:r>
-      <w:r>
-        <w:rPr>
-          <w:rFonts w:ascii="Century Gothic" w:hAnsi="Century Gothic" w:cstheme="majorHAnsi"/>
-          <w:sz w:val="20"/>
-          <w:szCs w:val="20"/>
-        </w:rPr>
-        <w:t xml:space="preserve"> compareciente</w:t>
-      </w:r>
-      <w:r>
-        <w:rPr>
-          <w:rFonts w:ascii="Century Gothic" w:hAnsi="Century Gothic" w:cstheme="majorHAnsi"/>
-          <w:sz w:val="20"/>
-          <w:szCs w:val="20"/>
-        </w:rPr>
-        <w:t>s</w:t>
-      </w:r>
-      <w:r>
-        <w:rPr>
-          <w:rFonts w:ascii="Century Gothic" w:hAnsi="Century Gothic" w:cstheme="majorHAnsi"/>
-          <w:sz w:val="20"/>
-          <w:szCs w:val="20"/>
-        </w:rPr>
-        <w:t xml:space="preserve"> tiene</w:t>
-      </w:r>
-      <w:r>
-        <w:rPr>
-          <w:rFonts w:ascii="Century Gothic" w:hAnsi="Century Gothic" w:cstheme="majorHAnsi"/>
-          <w:sz w:val="20"/>
-          <w:szCs w:val="20"/>
-        </w:rPr>
-        <w:t>n</w:t>
-      </w:r>
-      <w:r>
-        <w:rPr>
-          <w:rFonts w:ascii="Century Gothic" w:hAnsi="Century Gothic" w:cstheme="majorHAnsi"/>
-          <w:sz w:val="20"/>
-          <w:szCs w:val="20"/>
-        </w:rPr>
-        <w:t xml:space="preserve"> a bien proceder a la cesión de derechos patrimoniales sobre </w:t>
-      </w:r>
-      <w:r>
-        <w:rPr>
-          <w:rFonts w:ascii="Century Gothic" w:hAnsi="Century Gothic" w:cstheme="majorHAnsi"/>
-          <w:sz w:val="20"/>
-          <w:szCs w:val="20"/>
-        </w:rPr>
-        <w:t xml:space="preserve">la obra </w:t>
-      </w:r>
-      <w:r>
-        <w:rPr>
-          <w:rFonts w:ascii="Century Gothic" w:hAnsi="Century Gothic" w:cstheme="majorHAnsi"/>
-          <w:b/>
-          <w:bCs/>
-          <w:sz w:val="20"/>
-          <w:szCs w:val="20"/>
-        </w:rPr>
-        <w:t>“</w:t>
-      </w:r>
-      <w:r>
-        <w:rPr>
-          <w:rFonts w:ascii="Century Gothic" w:hAnsi="Century Gothic" w:cstheme="majorHAnsi"/>
-          <w:b/>
-          <w:bCs/>
-          <w:sz w:val="20"/>
-          <w:szCs w:val="20"/>
-        </w:rPr>
-        <w:t xml:space="preserve">undefined</w:t>
-      </w:r>
-      <w:r>
-        <w:rPr>
-          <w:rFonts w:ascii="Century Gothic" w:hAnsi="Century Gothic" w:cstheme="majorHAnsi"/>
-          <w:b/>
-          <w:bCs/>
-          <w:sz w:val="20"/>
-          <w:szCs w:val="20"/>
-        </w:rPr>
-        <w:t/>
-      </w:r>
-      <w:r>
-        <w:rPr>
-          <w:rFonts w:ascii="Century Gothic" w:hAnsi="Century Gothic" w:cstheme="majorHAnsi"/>
-          <w:b/>
-          <w:bCs/>
-          <w:sz w:val="20"/>
-          <w:szCs w:val="20"/>
-        </w:rPr>
-        <w:t/>
-      </w:r>
-      <w:r>
-        <w:rPr>
-          <w:rFonts w:ascii="Century Gothic" w:hAnsi="Century Gothic" w:cstheme="majorHAnsi"/>
-          <w:b/>
-          <w:bCs/>
-          <w:sz w:val="20"/>
-          <w:szCs w:val="20"/>
-        </w:rPr>
-        <w:t>”</w:t>
-      </w:r>
-      <w:r>
-        <w:rPr>
-          <w:rFonts w:ascii="Century Gothic" w:hAnsi="Century Gothic" w:cstheme="majorHAnsi"/>
-          <w:sz w:val="20"/>
-          <w:szCs w:val="20"/>
-        </w:rPr>
-        <w:t>, en los siguientes términos:</w:t>
-      </w:r>
-    </w:p>
-    <w:p>
-      <w:pPr>
-        <w:jc w:val="both"/>
-        <w:rPr>
-          <w:rFonts w:ascii="Century Gothic" w:hAnsi="Century Gothic" w:cstheme="majorHAnsi"/>
-          <w:b/>
-          <w:sz w:val="20"/>
-          <w:szCs w:val="20"/>
-        </w:rPr>
-      </w:pPr>
-      <w:r>
-        <w:rPr>
-          <w:rFonts w:ascii="Century Gothic" w:hAnsi="Century Gothic" w:cstheme="majorHAnsi"/>
-          <w:b/>
-          <w:sz w:val="20"/>
-          <w:szCs w:val="20"/>
-        </w:rPr>
-        <w:t xml:space="preserve">Primero. -  Cesión de </w:t>
-      </w:r>
-      <w:r>
-        <w:rPr>
-          <w:rFonts w:ascii="Century Gothic" w:hAnsi="Century Gothic" w:cstheme="majorHAnsi"/>
-          <w:b/>
-          <w:sz w:val="20"/>
-          <w:szCs w:val="20"/>
-        </w:rPr>
-        <w:t xml:space="preserve">Derechos. </w:t>
-      </w:r>
-      <w:r>
-        <w:rPr>
-          <w:rFonts w:ascii="Century Gothic" w:hAnsi="Century Gothic" w:cstheme="majorHAnsi"/>
-          <w:b/>
-          <w:sz w:val="20"/>
-          <w:szCs w:val="20"/>
-        </w:rPr>
-        <w:t>–</w:t>
-      </w:r>
-      <w:r>
-        <w:rPr>
-          <w:rFonts w:ascii="Century Gothic" w:hAnsi="Century Gothic" w:cstheme="majorHAnsi"/>
-          <w:b/>
-          <w:sz w:val="20"/>
-          <w:szCs w:val="20"/>
-        </w:rPr>
-        <w:t xml:space="preserve"> </w:t>
-      </w:r>
-      <w:r>
-        <w:rPr>
-          <w:rFonts w:ascii="Century Gothic" w:hAnsi="Century Gothic" w:cstheme="majorHAnsi"/>
-          <w:b/>
-          <w:sz w:val="20"/>
-          <w:szCs w:val="20"/>
-        </w:rPr>
-        <w:t xml:space="preserve"> </w:t>
-      </w:r>
-    </w:p>
-    <w:p>
-      <w:pPr>
-        <w:jc w:val="both"/>
-        <w:rPr>
-          <w:rFonts w:ascii="Century Gothic" w:hAnsi="Century Gothic" w:cstheme="majorHAnsi"/>
-          <w:sz w:val="20"/>
-          <w:szCs w:val="20"/>
-          <w:shd w:val="clear" w:color="auto" w:fill="FAFAFA"/>
-        </w:rPr>
-      </w:pPr>
-      <w:r>
-        <w:rPr>
-          <w:rFonts w:ascii="Century Gothic" w:hAnsi="Century Gothic" w:cstheme="majorHAnsi"/>
-          <w:bCs/>
-          <w:sz w:val="20"/>
-          <w:szCs w:val="20"/>
-        </w:rPr>
-        <w:t>Los autores</w:t>
-      </w:r>
-      <w:r>
-        <w:rPr>
-          <w:rFonts w:ascii="Century Gothic" w:hAnsi="Century Gothic" w:cstheme="majorHAnsi"/>
-          <w:sz w:val="20"/>
-          <w:szCs w:val="20"/>
-        </w:rPr>
-        <w:t>,</w:t>
-      </w:r>
-      <w:r>
-        <w:rPr>
-          <w:rFonts w:ascii="Century Gothic" w:hAnsi="Century Gothic" w:cstheme="majorHAnsi"/>
-          <w:sz w:val="20"/>
-          <w:szCs w:val="20"/>
-          <w:shd w:val="clear" w:color="auto" w:fill="FAFAFA"/>
-        </w:rPr>
-        <w:t xml:space="preserve"> </w:t>
-      </w:r>
-    </w:p>
-    <w:p>
-      <w:pPr>
-        <w:jc w:val="both"/>
-        <w:rPr>
-          <w:rFonts w:ascii="Century Gothic" w:hAnsi="Century Gothic" w:cstheme="majorHAnsi"/>
-          <w:sz w:val="20"/>
-          <w:szCs w:val="20"/>
-          <w:shd w:val="clear" w:color="auto" w:fill="FAFAFA"/>
-        </w:rPr>
-      </w:pPr>
-      <w:r>
-        <w:rPr>
-          <w:rFonts w:ascii="Century Gothic" w:hAnsi="Century Gothic" w:cstheme="majorHAnsi"/>
-          <w:sz w:val="20"/>
-          <w:szCs w:val="20"/>
-        </w:rPr>
-        <w:t xml:space="preserve">en forma libre y voluntaria tiene a bien ceder en forma permanente, irrevocable </w:t>
-      </w:r>
-      <w:r>
-        <w:rPr>
-          <w:rFonts w:ascii="Century Gothic" w:hAnsi="Century Gothic" w:cstheme="majorHAnsi"/>
-          <w:sz w:val="20"/>
-          <w:szCs w:val="20"/>
-        </w:rPr>
-        <w:t>en el territorio ecuatoriano</w:t>
-      </w:r>
-      <w:r>
-        <w:rPr>
-          <w:rFonts w:ascii="Century Gothic" w:hAnsi="Century Gothic" w:cstheme="majorHAnsi"/>
-          <w:sz w:val="20"/>
-          <w:szCs w:val="20"/>
-        </w:rPr>
-        <w:t xml:space="preserve">, los derechos patrimoniales </w:t>
-      </w:r>
-      <w:r>
-        <w:rPr>
-          <w:rFonts w:ascii="Century Gothic" w:hAnsi="Century Gothic" w:cstheme="majorHAnsi"/>
-          <w:sz w:val="20"/>
-          <w:szCs w:val="20"/>
-        </w:rPr>
-        <w:t xml:space="preserve">de </w:t>
-      </w:r>
-      <w:r>
-        <w:rPr>
-          <w:rFonts w:ascii="Century Gothic" w:hAnsi="Century Gothic" w:cstheme="majorHAnsi"/>
-          <w:sz w:val="20"/>
-          <w:szCs w:val="20"/>
-        </w:rPr>
-        <w:t xml:space="preserve">la obra </w:t>
-      </w:r>
-      <w:r>
-        <w:rPr>
-          <w:rFonts w:ascii="Century Gothic" w:hAnsi="Century Gothic" w:cstheme="majorHAnsi"/>
-          <w:b/>
-          <w:bCs/>
-          <w:sz w:val="20"/>
-          <w:szCs w:val="20"/>
-        </w:rPr>
-        <w:t>“</w:t>
-      </w:r>
-      <w:r>
-        <w:rPr>
-          <w:rFonts w:ascii="Century Gothic" w:hAnsi="Century Gothic" w:cstheme="majorHAnsi"/>
-          <w:b/>
-          <w:bCs/>
-          <w:sz w:val="20"/>
-          <w:szCs w:val="20"/>
-        </w:rPr>
-        <w:t xml:space="preserve">undefined</w:t>
+        <w:t xml:space="preserve">Desarrollo de un sistema de gestión de inventarios para PYMEs</w:t>
       </w:r>
       <w:proofErr w:type="spellStart"/>
       <w:r>
@@ -1207,7 +1324,7 @@
           <w:sz w:val="20"/>
           <w:szCs w:val="20"/>
         </w:rPr>
-        <w:t xml:space="preserve">undefined</w:t>
+        <w:t xml:space="preserve">Dr. Luis Morales</w:t>
       </w:r>
       <w:r>
         <w:rPr>
@@ -1223,7 +1340,34 @@
           <w:sz w:val="20"/>
           <w:szCs w:val="20"/>
         </w:rPr>
-        <w:t xml:space="preserve">tiene a bien aceptar la </w:t>
+        <w:t xml:space="preserve">tiene a bien aceptar la cesión de derechos patrimoniales otorgada por EL CEDENTE, en favor de la Universidad Técnica de Ambato.              </w:t>
+      </w:r>
+    </w:p>
+    <w:p>
+      <w:pPr>
+        <w:jc w:val="both"/>
+        <w:rPr>
+          <w:rFonts w:ascii="Century Gothic" w:hAnsi="Century Gothic" w:cstheme="majorHAnsi"/>
+          <w:sz w:val="20"/>
+          <w:szCs w:val="20"/>
+        </w:rPr>
+      </w:pPr>
+      <w:r>
+        <w:rPr>
+          <w:rFonts w:ascii="Century Gothic" w:hAnsi="Century Gothic" w:cstheme="majorHAnsi"/>
+          <w:b/>
+          <w:sz w:val="20"/>
+          <w:szCs w:val="20"/>
+        </w:rPr>
+        <w:t xml:space="preserve">Tercero. - Divergencias. - </w:t>
+      </w:r>
+      <w:r>
+        <w:rPr>
+          <w:rFonts w:ascii="Century Gothic" w:hAnsi="Century Gothic" w:cstheme="majorHAnsi"/>
+          <w:sz w:val="20"/>
+          <w:szCs w:val="20"/>
+        </w:rPr>
+        <w:t xml:space="preserve">En caso de suscitarse divergencias relacionadas con la suscripción de este documento que no pudieren solucionarse a través de la gestión amigable y directa de las partes, éstas se someterán a mediación, a través del Centro </w:t>
       </w:r>
       <w:r>
         <w:rPr>
@@ -1232,7 +1376,7 @@
           <w:szCs w:val="20"/>
         </w:rPr>
         <w:lastRenderedPageBreak/>
-        <w:t xml:space="preserve">cesión de derechos patrimoniales otorgada por EL CEDENTE, en favor de la Universidad Técnica de Ambato.              </w:t>
+        <w:t>de Mediación del Consejo de la Judicatura de la provincia de Tungurahua con sede en la ciudad de Ambato.</w:t>
       </w:r>
     </w:p>
     <w:p>
@@ -1247,33 +1391,6 @@
       <w:r>
         <w:rPr>
           <w:rFonts w:ascii="Century Gothic" w:hAnsi="Century Gothic" w:cstheme="majorHAnsi"/>
-          <w:b/>
-          <w:sz w:val="20"/>
-          <w:szCs w:val="20"/>
-        </w:rPr>
-        <w:t xml:space="preserve">Tercero. - Divergencias. - </w:t>
-      </w:r>
-      <w:r>
-        <w:rPr>
-          <w:rFonts w:ascii="Century Gothic" w:hAnsi="Century Gothic" w:cstheme="majorHAnsi"/>
-          <w:sz w:val="20"/>
-          <w:szCs w:val="20"/>
-        </w:rPr>
-        <w:t>En caso de suscitarse divergencias relacionadas con la suscripción de este documento que no pudieren solucionarse a través de la gestión amigable y directa de las partes, éstas se someterán a mediación, a través del Centro de Mediación del Consejo de la Judicatura de la provincia de Tungurahua con sede en la ciudad de Ambato.</w:t>
-      </w:r>
-    </w:p>
-    <w:p>
-      <w:pPr>
-        <w:jc w:val="both"/>
-        <w:rPr>
-          <w:rFonts w:ascii="Century Gothic" w:hAnsi="Century Gothic" w:cstheme="majorHAnsi"/>
-          <w:sz w:val="20"/>
-          <w:szCs w:val="20"/>
-        </w:rPr>
-      </w:pPr>
-      <w:r>
-        <w:rPr>
-          <w:rFonts w:ascii="Century Gothic" w:hAnsi="Century Gothic" w:cstheme="majorHAnsi"/>
           <w:sz w:val="20"/>
           <w:szCs w:val="20"/>
         </w:rPr>
@@ -1321,7 +1438,7 @@
           <w:sz w:val="20"/>
           <w:szCs w:val="20"/>
         </w:rPr>
-        <w:t xml:space="preserve">undefined</w:t>
+        <w:t xml:space="preserve">Desarrollo de un sistema de gestión de inventarios para PYMEs</w:t>
       </w:r>
       <w:proofErr w:type="spellStart"/>
       <w:r>
@@ -1382,6 +1499,202 @@
           <w:szCs w:val="20"/>
         </w:rPr>
         <w:t>CEDENTE</w:t>
+      </w:r>
+    </w:p>
+    <w:p>
+      <w:pPr>
+        <w:rPr>
+          <w:rFonts w:ascii="Century Gothic" w:hAnsi="Century Gothic" w:cstheme="majorHAnsi"/>
+          <w:b/>
+          <w:sz w:val="20"/>
+          <w:szCs w:val="20"/>
+        </w:rPr>
+      </w:pPr>
+    </w:p>
+    <w:p>
+      <w:pPr>
+        <w:rPr>
+          <w:rFonts w:ascii="Century Gothic" w:hAnsi="Century Gothic" w:cstheme="majorHAnsi"/>
+          <w:b/>
+          <w:sz w:val="20"/>
+          <w:szCs w:val="20"/>
+        </w:rPr>
+      </w:pPr>
+      <w:r>
+        <w:rPr>
+          <w:rFonts w:ascii="Century Gothic" w:hAnsi="Century Gothic" w:cstheme="majorHAnsi"/>
+          <w:b/>
+          <w:sz w:val="20"/>
+          <w:szCs w:val="20"/>
+        </w:rPr>
+        <w:t xml:space="preserve">-------------------------------------------</w:t>
+      </w:r>
+      <w:r>
+        <w:rPr>
+          <w:rFonts w:ascii="Century Gothic" w:hAnsi="Century Gothic" w:cstheme="majorHAnsi"/>
+          <w:b/>
+          <w:sz w:val="20"/>
+          <w:szCs w:val="20"/>
+        </w:rPr>
+        <w:t xml:space="preserve">      </w:t>
+      </w:r>
+    </w:p>
+    <w:p>
+      <w:pPr>
+        <w:spacing w:after="0"/>
+        <w:rPr>
+          <w:rFonts w:ascii="Century Gothic" w:hAnsi="Century Gothic" w:cstheme="majorHAnsi"/>
+          <w:sz w:val="20"/>
+          <w:szCs w:val="20"/>
+        </w:rPr>
+      </w:pPr>
+      <w:r>
+        <w:rPr>
+          <w:rFonts w:ascii="Century Gothic" w:hAnsi="Century Gothic" w:cstheme="majorHAnsi"/>
+          <w:sz w:val="20"/>
+          <w:szCs w:val="20"/>
+        </w:rPr>
+        <w:t xml:space="preserve">Nombre: </w:t>
+      </w:r>
+      <w:r>
+        <w:rPr>
+          <w:rFonts w:ascii="Century Gothic" w:hAnsi="Century Gothic" w:cstheme="majorHAnsi"/>
+          <w:sz w:val="20"/>
+          <w:szCs w:val="20"/>
+        </w:rPr>
+        <w:t xml:space="preserve">Juan Pérez</w:t>
+      </w:r>
+      <w:r>
+        <w:rPr>
+          <w:rFonts w:ascii="Century Gothic" w:hAnsi="Century Gothic" w:cstheme="majorHAnsi"/>
+          <w:sz w:val="20"/>
+          <w:szCs w:val="20"/>
+        </w:rPr>
+        <w:tab/>
+      </w:r>
+    </w:p>
+    <w:p>
+      <w:pPr>
+        <w:rPr>
+          <w:rFonts w:ascii="Century Gothic" w:hAnsi="Century Gothic" w:cstheme="majorHAnsi"/>
+          <w:b/>
+          <w:sz w:val="20"/>
+          <w:szCs w:val="20"/>
+        </w:rPr>
+      </w:pPr>
+      <w:r>
+        <w:rPr>
+          <w:rFonts w:ascii="Century Gothic" w:hAnsi="Century Gothic" w:cstheme="majorHAnsi"/>
+          <w:sz w:val="20"/>
+          <w:szCs w:val="20"/>
+        </w:rPr>
+        <w:t xml:space="preserve">C.C. </w:t>
+      </w:r>
+      <w:r>
+        <w:rPr>
+          <w:rFonts w:ascii="Century Gothic" w:hAnsi="Century Gothic" w:cstheme="majorHAnsi"/>
+          <w:sz w:val="20"/>
+          <w:szCs w:val="20"/>
+        </w:rPr>
+        <w:t xml:space="preserve">1234567890</w:t>
+      </w:r>
+    </w:p>
+    <w:p>
+      <w:pPr>
+        <w:rPr>
+          <w:rFonts w:ascii="Century Gothic" w:hAnsi="Century Gothic" w:cstheme="majorHAnsi"/>
+          <w:b/>
+          <w:sz w:val="20"/>
+          <w:szCs w:val="20"/>
+        </w:rPr>
+      </w:pPr>
+    </w:p>
+    <w:p>
+      <w:pPr>
+        <w:rPr>
+          <w:rFonts w:ascii="Century Gothic" w:hAnsi="Century Gothic" w:cstheme="majorHAnsi"/>
+          <w:b/>
+          <w:sz w:val="20"/>
+          <w:szCs w:val="20"/>
+        </w:rPr>
+      </w:pPr>
+      <w:r>
+        <w:rPr>
+          <w:rFonts w:ascii="Century Gothic" w:hAnsi="Century Gothic" w:cstheme="majorHAnsi"/>
+          <w:b/>
+          <w:sz w:val="20"/>
+          <w:szCs w:val="20"/>
+        </w:rPr>
+        <w:t xml:space="preserve">-------------------------------------------</w:t>
+      </w:r>
+      <w:r>
+        <w:rPr>
+          <w:rFonts w:ascii="Century Gothic" w:hAnsi="Century Gothic" w:cstheme="majorHAnsi"/>
+          <w:b/>
+          <w:sz w:val="20"/>
+          <w:szCs w:val="20"/>
+        </w:rPr>
+        <w:t xml:space="preserve">      </w:t>
+      </w:r>
+    </w:p>
+    <w:p>
+      <w:pPr>
+        <w:spacing w:after="0"/>
+        <w:rPr>
+          <w:rFonts w:ascii="Century Gothic" w:hAnsi="Century Gothic" w:cstheme="majorHAnsi"/>
+          <w:sz w:val="20"/>
+          <w:szCs w:val="20"/>
+        </w:rPr>
+      </w:pPr>
+      <w:r>
+        <w:rPr>
+          <w:rFonts w:ascii="Century Gothic" w:hAnsi="Century Gothic" w:cstheme="majorHAnsi"/>
+          <w:sz w:val="20"/>
+          <w:szCs w:val="20"/>
+        </w:rPr>
+        <w:t xml:space="preserve">Nombre: </w:t>
+      </w:r>
+      <w:r>
+        <w:rPr>
+          <w:rFonts w:ascii="Century Gothic" w:hAnsi="Century Gothic" w:cstheme="majorHAnsi"/>
+          <w:sz w:val="20"/>
+          <w:szCs w:val="20"/>
+        </w:rPr>
+        <w:t xml:space="preserve">María Gómez</w:t>
+      </w:r>
+      <w:r>
+        <w:rPr>
+          <w:rFonts w:ascii="Century Gothic" w:hAnsi="Century Gothic" w:cstheme="majorHAnsi"/>
+          <w:sz w:val="20"/>
+          <w:szCs w:val="20"/>
+        </w:rPr>
+        <w:tab/>
+      </w:r>
+    </w:p>
+    <w:p>
+      <w:pPr>
+        <w:rPr>
+          <w:rFonts w:ascii="Century Gothic" w:hAnsi="Century Gothic" w:cstheme="majorHAnsi"/>
+          <w:b/>
+          <w:sz w:val="20"/>
+          <w:szCs w:val="20"/>
+        </w:rPr>
+      </w:pPr>
+      <w:r>
+        <w:rPr>
+          <w:rFonts w:ascii="Century Gothic" w:hAnsi="Century Gothic" w:cstheme="majorHAnsi"/>
+          <w:sz w:val="20"/>
+          <w:szCs w:val="20"/>
+        </w:rPr>
+        <w:t xml:space="preserve">C.C. </w:t>
+      </w:r>
+      <w:r>
+        <w:rPr>
+          <w:rFonts w:ascii="Century Gothic" w:hAnsi="Century Gothic" w:cstheme="majorHAnsi"/>
+          <w:sz w:val="20"/>
+          <w:szCs w:val="20"/>
+        </w:rPr>
+        <w:t xml:space="preserve">0987654321</w:t>
       </w:r>
     </w:p>
     <w:p>
@@ -1483,10 +1796,9 @@
           <w:sz w:val="20"/>
           <w:szCs w:val="20"/>
         </w:rPr>
-        <w:t xml:space="preserve">undefined</w:t>
+        <w:t xml:space="preserve">Dr. Luis Morales</w:t>
       </w:r>
       <w:proofErr w:type="spellStart"/>
-      <w:proofErr w:type="gramStart"/>
       <w:r>
         <w:rPr>
           <w:rFonts w:ascii="Century Gothic" w:hAnsi="Century Gothic" w:cstheme="majorHAnsi"/>
@@ -1496,7 +1808,6 @@
         <w:t/>
       </w:r>
       <w:proofErr w:type="spellEnd"/>
-      <w:proofErr w:type="gramEnd"/>
       <w:r>
         <w:rPr>
           <w:rFonts w:ascii="Century Gothic" w:hAnsi="Century Gothic" w:cstheme="majorHAnsi"/>
@@ -1530,10 +1841,9 @@
           <w:sz w:val="20"/>
           <w:szCs w:val="20"/>
         </w:rPr>
-        <w:t xml:space="preserve">undefined</w:t>
+        <w:t xml:space="preserve">1234567890</w:t>
       </w:r>
       <w:proofErr w:type="spellStart"/>
-      <w:proofErr w:type="gramStart"/>
       <w:r>
         <w:rPr>
           <w:rFonts w:ascii="Century Gothic" w:hAnsi="Century Gothic" w:cstheme="majorHAnsi"/>
@@ -1543,7 +1853,6 @@
         <w:t/>
       </w:r>
       <w:proofErr w:type="spellEnd"/>
-      <w:proofErr w:type="gramEnd"/>
       <w:r>
         <w:rPr>
           <w:rFonts w:ascii="Century Gothic" w:hAnsi="Century Gothic" w:cstheme="majorHAnsi"/>
@@ -3021,7 +3330,6 @@
   <w:style w:type="character" w:default="1" w:styleId="Fuentedeprrafopredeter">
     <w:name w:val="Default Paragraph Font"/>
     <w:uiPriority w:val="1"/>
-    <w:semiHidden/>
     <w:unhideWhenUsed/>
   </w:style>
   <w:style w:type="table" w:default="1" w:styleId="Tablanormal">
@@ -3171,6 +3479,37 @@
     <w:uiPriority w:val="99"/>
     <w:rsid w:val="00EC4AA6"/>
     <w:rPr>
+      <w:lang w:val="es-ES"/>
+    </w:rPr>
+  </w:style>
+  <w:style w:type="paragraph" w:styleId="HTMLconformatoprevio">
+    <w:name w:val="HTML Preformatted"/>
+    <w:basedOn w:val="Normal"/>
+    <w:link w:val="HTMLconformatoprevioCar"/>
+    <w:uiPriority w:val="99"/>
+    <w:semiHidden/>
+    <w:unhideWhenUsed/>
+    <w:rsid w:val="003A3FDA"/>
+    <w:pPr>
+      <w:spacing w:after="0" w:line="240" w:lineRule="auto"/>
+    </w:pPr>
+    <w:rPr>
+      <w:rFonts w:ascii="Consolas" w:hAnsi="Consolas"/>
+      <w:sz w:val="20"/>
+      <w:szCs w:val="20"/>
+    </w:rPr>
+  </w:style>
+  <w:style w:type="character" w:customStyle="1" w:styleId="HTMLconformatoprevioCar">
+    <w:name w:val="HTML con formato previo Car"/>
+    <w:basedOn w:val="Fuentedeprrafopredeter"/>
+    <w:link w:val="HTMLconformatoprevio"/>
+    <w:uiPriority w:val="99"/>
+    <w:semiHidden/>
+    <w:rsid w:val="003A3FDA"/>
+    <w:rPr>
+      <w:rFonts w:ascii="Consolas" w:hAnsi="Consolas"/>
+      <w:sz w:val="20"/>
+      <w:szCs w:val="20"/>
       <w:lang w:val="es-ES"/>
     </w:rPr>
   </w:style>

</xml_diff>